<commit_message>
fatto dizionario dei vincoli e aggiunti ruoli al dizionario delle associazioni
Buona Befana Barra Grazie
</commit_message>
<xml_diff>
--- a/SchemaLogico.docx
+++ b/SchemaLogico.docx
@@ -1969,38 +1969,36 @@
           </w:tcPr>
           <w:p>
             <w:r>
+              <w:t>Utente</w:t>
+            </w:r>
+          </w:p>
+        </w:tc>
+        <w:tc>
+          <w:tcPr>
+            <w:tcW w:w="968" w:type="pct"/>
+            <w:tcBorders>
+              <w:top w:val="single" w:sz="2" w:space="0" w:color="666666" w:themeColor="text1" w:themeTint="99"/>
+              <w:left w:val="single" w:sz="2" w:space="0" w:color="666666" w:themeColor="text1" w:themeTint="99"/>
+              <w:bottom w:val="single" w:sz="2" w:space="0" w:color="666666" w:themeColor="text1" w:themeTint="99"/>
+              <w:right w:val="single" w:sz="2" w:space="0" w:color="666666" w:themeColor="text1" w:themeTint="99"/>
+            </w:tcBorders>
+            <w:hideMark/>
+          </w:tcPr>
+          <w:p>
+            <w:pPr>
+              <w:pStyle w:val="DecimalAligned"/>
               <w:rPr>
                 <w:b w:val="0"/>
                 <w:bCs w:val="0"/>
-              </w:rPr>
-              <w:t>Utente</w:t>
-            </w:r>
-          </w:p>
-        </w:tc>
-        <w:tc>
-          <w:tcPr>
-            <w:tcW w:w="968" w:type="pct"/>
-            <w:tcBorders>
-              <w:top w:val="single" w:sz="2" w:space="0" w:color="666666" w:themeColor="text1" w:themeTint="99"/>
-              <w:left w:val="single" w:sz="2" w:space="0" w:color="666666" w:themeColor="text1" w:themeTint="99"/>
-              <w:bottom w:val="single" w:sz="2" w:space="0" w:color="666666" w:themeColor="text1" w:themeTint="99"/>
-              <w:right w:val="single" w:sz="2" w:space="0" w:color="666666" w:themeColor="text1" w:themeTint="99"/>
-            </w:tcBorders>
-            <w:hideMark/>
-          </w:tcPr>
-          <w:p>
-            <w:pPr>
-              <w:pStyle w:val="DecimalAligned"/>
+                <w:lang w:val="it-IT" w:eastAsia="en-US"/>
+              </w:rPr>
+            </w:pPr>
+            <w:r>
               <w:rPr>
                 <w:b w:val="0"/>
                 <w:bCs w:val="0"/>
                 <w:lang w:val="it-IT" w:eastAsia="en-US"/>
               </w:rPr>
-            </w:pPr>
-            <w:r>
-              <w:rPr>
-                <w:lang w:val="it-IT" w:eastAsia="en-US"/>
-              </w:rPr>
               <w:t>Descrittore degli utenti che sono operatori</w:t>
             </w:r>
           </w:p>
@@ -2024,199 +2022,77 @@
               </w:rPr>
             </w:pPr>
             <w:proofErr w:type="gramStart"/>
+            <w:r>
+              <w:rPr>
+                <w:lang w:val="it-IT" w:eastAsia="en-US"/>
+              </w:rPr>
+              <w:t>email</w:t>
+            </w:r>
+            <w:proofErr w:type="gramEnd"/>
             <w:r>
               <w:rPr>
                 <w:b w:val="0"/>
                 <w:bCs w:val="0"/>
                 <w:lang w:val="it-IT" w:eastAsia="en-US"/>
               </w:rPr>
-              <w:t>email</w:t>
-            </w:r>
-            <w:proofErr w:type="gramEnd"/>
-            <w:r>
-              <w:rPr>
-                <w:lang w:val="it-IT" w:eastAsia="en-US"/>
-              </w:rPr>
               <w:t>(</w:t>
             </w:r>
             <w:proofErr w:type="spellStart"/>
-            <w:r>
-              <w:rPr>
-                <w:lang w:val="it-IT" w:eastAsia="en-US"/>
-              </w:rPr>
-              <w:t>string</w:t>
-            </w:r>
-            <w:proofErr w:type="spellEnd"/>
-            <w:r>
-              <w:rPr>
-                <w:lang w:val="it-IT" w:eastAsia="en-US"/>
-              </w:rPr>
-              <w:t>): Email dell’utente</w:t>
-            </w:r>
-          </w:p>
-          <w:p>
-            <w:pPr>
-              <w:pStyle w:val="DecimalAligned"/>
-              <w:rPr>
-                <w:lang w:val="it-IT" w:eastAsia="en-US"/>
-              </w:rPr>
-            </w:pPr>
             <w:r>
               <w:rPr>
                 <w:b w:val="0"/>
                 <w:bCs w:val="0"/>
                 <w:lang w:val="it-IT" w:eastAsia="en-US"/>
               </w:rPr>
-              <w:t>nome</w:t>
-            </w:r>
-            <w:r>
-              <w:rPr>
-                <w:lang w:val="it-IT" w:eastAsia="en-US"/>
-              </w:rPr>
-              <w:t>(</w:t>
-            </w:r>
-            <w:proofErr w:type="spellStart"/>
-            <w:r>
-              <w:rPr>
-                <w:lang w:val="it-IT" w:eastAsia="en-US"/>
-              </w:rPr>
               <w:t>string</w:t>
             </w:r>
             <w:proofErr w:type="spellEnd"/>
-            <w:r>
-              <w:rPr>
-                <w:lang w:val="it-IT" w:eastAsia="en-US"/>
-              </w:rPr>
-              <w:t>): Nome dell’utente</w:t>
-            </w:r>
-          </w:p>
-          <w:p>
-            <w:pPr>
-              <w:pStyle w:val="DecimalAligned"/>
-              <w:rPr>
-                <w:lang w:val="it-IT" w:eastAsia="en-US"/>
-              </w:rPr>
-            </w:pPr>
             <w:r>
               <w:rPr>
                 <w:b w:val="0"/>
                 <w:bCs w:val="0"/>
                 <w:lang w:val="it-IT" w:eastAsia="en-US"/>
               </w:rPr>
-              <w:t>cognome</w:t>
-            </w:r>
-            <w:r>
-              <w:rPr>
-                <w:lang w:val="it-IT" w:eastAsia="en-US"/>
-              </w:rPr>
-              <w:t>(</w:t>
-            </w:r>
-            <w:proofErr w:type="spellStart"/>
-            <w:r>
-              <w:rPr>
-                <w:lang w:val="it-IT" w:eastAsia="en-US"/>
-              </w:rPr>
-              <w:t>string</w:t>
-            </w:r>
-            <w:proofErr w:type="spellEnd"/>
-            <w:r>
-              <w:rPr>
-                <w:lang w:val="it-IT" w:eastAsia="en-US"/>
-              </w:rPr>
-              <w:t>): Cognome dell’utente</w:t>
-            </w:r>
-          </w:p>
-          <w:p>
-            <w:pPr>
-              <w:pStyle w:val="DecimalAligned"/>
-              <w:rPr>
-                <w:lang w:val="it-IT" w:eastAsia="en-US"/>
-              </w:rPr>
-            </w:pPr>
-            <w:proofErr w:type="spellStart"/>
+              <w:t>):</w:t>
+            </w:r>
+            <w:r>
+              <w:rPr>
+                <w:lang w:val="it-IT" w:eastAsia="en-US"/>
+              </w:rPr>
+              <w:t xml:space="preserve"> Email </w:t>
+            </w:r>
             <w:r>
               <w:rPr>
                 <w:b w:val="0"/>
                 <w:bCs w:val="0"/>
                 <w:lang w:val="it-IT" w:eastAsia="en-US"/>
               </w:rPr>
-              <w:t>dataNascita</w:t>
-            </w:r>
-            <w:proofErr w:type="spellEnd"/>
-            <w:r>
-              <w:rPr>
-                <w:lang w:val="it-IT" w:eastAsia="en-US"/>
-              </w:rPr>
-              <w:t>(date): Data di nascita dell’utente</w:t>
+              <w:t>dell’utente</w:t>
             </w:r>
           </w:p>
           <w:p>
             <w:pPr>
               <w:pStyle w:val="DecimalAligned"/>
-              <w:rPr>
-                <w:lang w:val="it-IT" w:eastAsia="en-US"/>
-              </w:rPr>
-            </w:pPr>
-            <w:proofErr w:type="spellStart"/>
-            <w:r>
               <w:rPr>
                 <w:b w:val="0"/>
                 <w:bCs w:val="0"/>
                 <w:lang w:val="it-IT" w:eastAsia="en-US"/>
               </w:rPr>
-              <w:t>comunediNascita</w:t>
-            </w:r>
-            <w:proofErr w:type="spellEnd"/>
-            <w:r>
-              <w:rPr>
-                <w:lang w:val="it-IT" w:eastAsia="en-US"/>
-              </w:rPr>
-              <w:t>(</w:t>
-            </w:r>
-            <w:proofErr w:type="spellStart"/>
-            <w:r>
-              <w:rPr>
-                <w:lang w:val="it-IT" w:eastAsia="en-US"/>
-              </w:rPr>
-              <w:t>string</w:t>
-            </w:r>
-            <w:proofErr w:type="spellEnd"/>
-            <w:r>
-              <w:rPr>
-                <w:lang w:val="it-IT" w:eastAsia="en-US"/>
-              </w:rPr>
-              <w:t>): Comune in cui è nato l’utente</w:t>
-            </w:r>
-          </w:p>
-          <w:p>
-            <w:pPr>
-              <w:pStyle w:val="DecimalAligned"/>
-              <w:rPr>
-                <w:lang w:val="it-IT" w:eastAsia="en-US"/>
-              </w:rPr>
-            </w:pPr>
+            </w:pPr>
+            <w:r>
+              <w:rPr>
+                <w:lang w:val="it-IT" w:eastAsia="en-US"/>
+              </w:rPr>
+              <w:t>nome</w:t>
+            </w:r>
             <w:r>
               <w:rPr>
                 <w:b w:val="0"/>
                 <w:bCs w:val="0"/>
                 <w:lang w:val="it-IT" w:eastAsia="en-US"/>
               </w:rPr>
-              <w:t>sesso</w:t>
-            </w:r>
-            <w:r>
-              <w:rPr>
-                <w:lang w:val="it-IT" w:eastAsia="en-US"/>
-              </w:rPr>
-              <w:t>(sesso): Sesso dell’utente</w:t>
-            </w:r>
-          </w:p>
-          <w:p>
-            <w:pPr>
-              <w:pStyle w:val="DecimalAligned"/>
-              <w:rPr>
-                <w:lang w:val="it-IT" w:eastAsia="en-US"/>
-              </w:rPr>
-            </w:pPr>
+              <w:t>(</w:t>
+            </w:r>
             <w:proofErr w:type="spellStart"/>
             <w:r>
               <w:rPr>
@@ -2224,6 +2100,160 @@
                 <w:bCs w:val="0"/>
                 <w:lang w:val="it-IT" w:eastAsia="en-US"/>
               </w:rPr>
+              <w:t>string</w:t>
+            </w:r>
+            <w:proofErr w:type="spellEnd"/>
+            <w:r>
+              <w:rPr>
+                <w:b w:val="0"/>
+                <w:bCs w:val="0"/>
+                <w:lang w:val="it-IT" w:eastAsia="en-US"/>
+              </w:rPr>
+              <w:t>): Nome dell’utente</w:t>
+            </w:r>
+          </w:p>
+          <w:p>
+            <w:pPr>
+              <w:pStyle w:val="DecimalAligned"/>
+              <w:rPr>
+                <w:b w:val="0"/>
+                <w:bCs w:val="0"/>
+                <w:lang w:val="it-IT" w:eastAsia="en-US"/>
+              </w:rPr>
+            </w:pPr>
+            <w:r>
+              <w:rPr>
+                <w:lang w:val="it-IT" w:eastAsia="en-US"/>
+              </w:rPr>
+              <w:t>cognome</w:t>
+            </w:r>
+            <w:r>
+              <w:rPr>
+                <w:b w:val="0"/>
+                <w:bCs w:val="0"/>
+                <w:lang w:val="it-IT" w:eastAsia="en-US"/>
+              </w:rPr>
+              <w:t>(</w:t>
+            </w:r>
+            <w:proofErr w:type="spellStart"/>
+            <w:r>
+              <w:rPr>
+                <w:b w:val="0"/>
+                <w:bCs w:val="0"/>
+                <w:lang w:val="it-IT" w:eastAsia="en-US"/>
+              </w:rPr>
+              <w:t>string</w:t>
+            </w:r>
+            <w:proofErr w:type="spellEnd"/>
+            <w:r>
+              <w:rPr>
+                <w:b w:val="0"/>
+                <w:bCs w:val="0"/>
+                <w:lang w:val="it-IT" w:eastAsia="en-US"/>
+              </w:rPr>
+              <w:t>): Cognome dell’utente</w:t>
+            </w:r>
+          </w:p>
+          <w:p>
+            <w:pPr>
+              <w:pStyle w:val="DecimalAligned"/>
+              <w:rPr>
+                <w:lang w:val="it-IT" w:eastAsia="en-US"/>
+              </w:rPr>
+            </w:pPr>
+            <w:proofErr w:type="spellStart"/>
+            <w:r>
+              <w:rPr>
+                <w:lang w:val="it-IT" w:eastAsia="en-US"/>
+              </w:rPr>
+              <w:t>dataNascita</w:t>
+            </w:r>
+            <w:proofErr w:type="spellEnd"/>
+            <w:r>
+              <w:rPr>
+                <w:b w:val="0"/>
+                <w:bCs w:val="0"/>
+                <w:lang w:val="it-IT" w:eastAsia="en-US"/>
+              </w:rPr>
+              <w:t>(date): Data di nascita dell’utente</w:t>
+            </w:r>
+          </w:p>
+          <w:p>
+            <w:pPr>
+              <w:pStyle w:val="DecimalAligned"/>
+              <w:rPr>
+                <w:lang w:val="it-IT" w:eastAsia="en-US"/>
+              </w:rPr>
+            </w:pPr>
+            <w:proofErr w:type="spellStart"/>
+            <w:r>
+              <w:rPr>
+                <w:lang w:val="it-IT" w:eastAsia="en-US"/>
+              </w:rPr>
+              <w:t>comunediNascita</w:t>
+            </w:r>
+            <w:proofErr w:type="spellEnd"/>
+            <w:r>
+              <w:rPr>
+                <w:b w:val="0"/>
+                <w:bCs w:val="0"/>
+                <w:lang w:val="it-IT" w:eastAsia="en-US"/>
+              </w:rPr>
+              <w:t>(</w:t>
+            </w:r>
+            <w:proofErr w:type="spellStart"/>
+            <w:r>
+              <w:rPr>
+                <w:b w:val="0"/>
+                <w:bCs w:val="0"/>
+                <w:lang w:val="it-IT" w:eastAsia="en-US"/>
+              </w:rPr>
+              <w:t>string</w:t>
+            </w:r>
+            <w:proofErr w:type="spellEnd"/>
+            <w:r>
+              <w:rPr>
+                <w:b w:val="0"/>
+                <w:bCs w:val="0"/>
+                <w:lang w:val="it-IT" w:eastAsia="en-US"/>
+              </w:rPr>
+              <w:t>): Comune in cui è nato l’utente</w:t>
+            </w:r>
+          </w:p>
+          <w:p>
+            <w:pPr>
+              <w:pStyle w:val="DecimalAligned"/>
+              <w:rPr>
+                <w:lang w:val="it-IT" w:eastAsia="en-US"/>
+              </w:rPr>
+            </w:pPr>
+            <w:r>
+              <w:rPr>
+                <w:lang w:val="it-IT" w:eastAsia="en-US"/>
+              </w:rPr>
+              <w:t>sesso</w:t>
+            </w:r>
+            <w:r>
+              <w:rPr>
+                <w:b w:val="0"/>
+                <w:bCs w:val="0"/>
+                <w:lang w:val="it-IT" w:eastAsia="en-US"/>
+              </w:rPr>
+              <w:t>(sesso): Sesso dell’utente</w:t>
+            </w:r>
+          </w:p>
+          <w:p>
+            <w:pPr>
+              <w:pStyle w:val="DecimalAligned"/>
+              <w:rPr>
+                <w:lang w:val="it-IT" w:eastAsia="en-US"/>
+              </w:rPr>
+            </w:pPr>
+            <w:proofErr w:type="spellStart"/>
+            <w:r>
+              <w:rPr>
+                <w:lang w:val="it-IT" w:eastAsia="en-US"/>
+              </w:rPr>
               <w:t>codiceFiscale</w:t>
             </w:r>
             <w:proofErr w:type="spellEnd"/>
@@ -2231,11 +2261,21 @@
               <w:rPr>
                 <w:lang w:val="it-IT" w:eastAsia="en-US"/>
               </w:rPr>
-              <w:t xml:space="preserve"> (</w:t>
+              <w:t xml:space="preserve"> </w:t>
+            </w:r>
+            <w:r>
+              <w:rPr>
+                <w:b w:val="0"/>
+                <w:bCs w:val="0"/>
+                <w:lang w:val="it-IT" w:eastAsia="en-US"/>
+              </w:rPr>
+              <w:t>(</w:t>
             </w:r>
             <w:proofErr w:type="spellStart"/>
             <w:r>
               <w:rPr>
+                <w:b w:val="0"/>
+                <w:bCs w:val="0"/>
                 <w:lang w:val="it-IT" w:eastAsia="en-US"/>
               </w:rPr>
               <w:t>string</w:t>
@@ -2243,6 +2283,8 @@
             <w:proofErr w:type="spellEnd"/>
             <w:r>
               <w:rPr>
+                <w:b w:val="0"/>
+                <w:bCs w:val="0"/>
                 <w:lang w:val="it-IT" w:eastAsia="en-US"/>
               </w:rPr>
               <w:t>): Chiave tecnica. Identifica univocamente ogni utente</w:t>
@@ -2469,7 +2511,27 @@
                 <w:b/>
                 <w:bCs/>
               </w:rPr>
-              <w:t xml:space="preserve"> : </w:t>
+              <w:t xml:space="preserve"> </w:t>
+            </w:r>
+            <w:r>
+              <w:t>(</w:t>
+            </w:r>
+            <w:r>
+              <w:rPr>
+                <w:b/>
+                <w:bCs/>
+              </w:rPr>
+              <w:t>accede</w:t>
+            </w:r>
+            <w:r>
+              <w:t>)</w:t>
+            </w:r>
+            <w:r>
+              <w:rPr>
+                <w:b/>
+                <w:bCs/>
+              </w:rPr>
+              <w:t xml:space="preserve">: </w:t>
             </w:r>
             <w:r>
               <w:t>Indica il gestore a cui sono associati i dati di autenticazione</w:t>
@@ -2510,6 +2572,19 @@
             </w:r>
             <w:r>
               <w:t>ruolo</w:t>
+            </w:r>
+            <w:r>
+              <w:t>(</w:t>
+            </w:r>
+            <w:r>
+              <w:rPr>
+                <w:b/>
+                <w:bCs/>
+              </w:rPr>
+              <w:t>fa accedere</w:t>
+            </w:r>
+            <w:r>
+              <w:t>)</w:t>
             </w:r>
             <w:r>
               <w:t>: indica i dati utili a un gestore per accedere</w:t>
@@ -2620,77 +2695,110 @@
                 <w:b/>
                 <w:bCs/>
               </w:rPr>
+              <w:t xml:space="preserve"> [1] </w:t>
+            </w:r>
+            <w:r>
+              <w:t>ruolo</w:t>
+            </w:r>
+            <w:r>
+              <w:t>(</w:t>
+            </w:r>
+            <w:r>
+              <w:rPr>
+                <w:b/>
+                <w:bCs/>
+              </w:rPr>
+              <w:t>accede</w:t>
+            </w:r>
+            <w:proofErr w:type="gramStart"/>
+            <w:r>
+              <w:t>)</w:t>
+            </w:r>
+            <w:r>
+              <w:rPr>
+                <w:b/>
+                <w:bCs/>
+              </w:rPr>
+              <w:t xml:space="preserve">: </w:t>
+            </w:r>
+            <w:r>
+              <w:rPr>
+                <w:b/>
+                <w:bCs/>
+              </w:rPr>
+              <w:t xml:space="preserve"> :</w:t>
+            </w:r>
+            <w:proofErr w:type="gramEnd"/>
+            <w:r>
+              <w:rPr>
+                <w:b/>
+                <w:bCs/>
+              </w:rPr>
               <w:t xml:space="preserve"> </w:t>
             </w:r>
             <w:r>
-              <w:rPr>
-                <w:b/>
-                <w:bCs/>
-              </w:rPr>
-              <w:t xml:space="preserve">[1] </w:t>
-            </w:r>
+              <w:t xml:space="preserve">Indica </w:t>
+            </w:r>
+            <w:r>
+              <w:t xml:space="preserve">l’utente </w:t>
+            </w:r>
+            <w:r>
+              <w:t>a cui sono associati i dati di autenticazione</w:t>
+            </w:r>
+            <w:r>
+              <w:t>.</w:t>
+            </w:r>
+          </w:p>
+          <w:p>
+            <w:pPr>
+              <w:pStyle w:val="DecimalAligned"/>
+              <w:rPr>
+                <w:lang w:val="it-IT" w:eastAsia="en-US"/>
+              </w:rPr>
+            </w:pPr>
             <w:proofErr w:type="gramStart"/>
             <w:r>
+              <w:rPr>
+                <w:b/>
+                <w:bCs/>
+                <w:lang w:val="it-IT"/>
+              </w:rPr>
+              <w:t>Autenticazione[</w:t>
+            </w:r>
+            <w:proofErr w:type="gramEnd"/>
+            <w:r>
+              <w:rPr>
+                <w:b/>
+                <w:bCs/>
+                <w:lang w:val="it-IT"/>
+              </w:rPr>
+              <w:t xml:space="preserve">1] </w:t>
+            </w:r>
+            <w:r>
+              <w:rPr>
+                <w:lang w:val="it-IT"/>
+              </w:rPr>
               <w:t>ruolo</w:t>
             </w:r>
             <w:r>
               <w:rPr>
-                <w:b/>
-                <w:bCs/>
-              </w:rPr>
-              <w:t xml:space="preserve"> :</w:t>
-            </w:r>
-            <w:proofErr w:type="gramEnd"/>
-            <w:r>
-              <w:rPr>
-                <w:b/>
-                <w:bCs/>
-              </w:rPr>
-              <w:t xml:space="preserve"> </w:t>
-            </w:r>
-            <w:r>
-              <w:t xml:space="preserve">Indica </w:t>
-            </w:r>
-            <w:r>
-              <w:t xml:space="preserve">l’utente </w:t>
-            </w:r>
-            <w:r>
-              <w:t>a cui sono associati i dati di autenticazione</w:t>
-            </w:r>
-            <w:r>
-              <w:t>.</w:t>
-            </w:r>
-          </w:p>
-          <w:p>
-            <w:pPr>
-              <w:pStyle w:val="DecimalAligned"/>
-              <w:rPr>
-                <w:lang w:val="it-IT" w:eastAsia="en-US"/>
-              </w:rPr>
-            </w:pPr>
-            <w:proofErr w:type="gramStart"/>
-            <w:r>
-              <w:rPr>
-                <w:b/>
-                <w:bCs/>
-                <w:lang w:val="it-IT"/>
-              </w:rPr>
-              <w:t>Autenticazione[</w:t>
-            </w:r>
-            <w:proofErr w:type="gramEnd"/>
-            <w:r>
-              <w:rPr>
-                <w:b/>
-                <w:bCs/>
-                <w:lang w:val="it-IT"/>
-              </w:rPr>
-              <w:t xml:space="preserve">1] </w:t>
-            </w:r>
-            <w:r>
-              <w:rPr>
-                <w:lang w:val="it-IT"/>
-              </w:rPr>
-              <w:t xml:space="preserve">ruolo: indica i dati utili a un </w:t>
+                <w:lang w:val="it-IT"/>
+              </w:rPr>
+              <w:t>(</w:t>
+            </w:r>
+            <w:r>
+              <w:rPr>
+                <w:b/>
+                <w:bCs/>
+                <w:lang w:val="it-IT"/>
+              </w:rPr>
+              <w:t>fa accedere</w:t>
+            </w:r>
+            <w:r>
+              <w:rPr>
+                <w:lang w:val="it-IT"/>
+              </w:rPr>
+              <w:t xml:space="preserve">: indica i dati utili a un </w:t>
             </w:r>
             <w:r>
               <w:rPr>
@@ -2738,6 +2846,7 @@
                 <w:b/>
                 <w:bCs/>
               </w:rPr>
+              <w:lastRenderedPageBreak/>
               <w:t>Collocato</w:t>
             </w:r>
           </w:p>
@@ -2764,33 +2873,25 @@
                 <w:rFonts w:eastAsiaTheme="minorEastAsia" w:cs="Times New Roman"/>
                 <w:lang w:eastAsia="en-GB"/>
               </w:rPr>
-              <w:t xml:space="preserve">Esprime l’appartenenza di </w:t>
-            </w:r>
-            <w:r>
+              <w:t>Esprime l’appartenenza di più sedi a un gestore</w:t>
+            </w:r>
+          </w:p>
+          <w:p>
+            <w:pPr>
               <w:rPr>
                 <w:rFonts w:eastAsiaTheme="minorEastAsia" w:cs="Times New Roman"/>
                 <w:lang w:eastAsia="en-GB"/>
               </w:rPr>
-              <w:lastRenderedPageBreak/>
-              <w:t>più sedi a un gestore</w:t>
-            </w:r>
-          </w:p>
-          <w:p>
-            <w:pPr>
-              <w:rPr>
-                <w:rFonts w:eastAsiaTheme="minorEastAsia" w:cs="Times New Roman"/>
+            </w:pPr>
+          </w:p>
+          <w:p>
+            <w:pPr>
+              <w:jc w:val="center"/>
+              <w:rPr>
                 <w:lang w:eastAsia="en-GB"/>
               </w:rPr>
             </w:pPr>
           </w:p>
-          <w:p>
-            <w:pPr>
-              <w:jc w:val="center"/>
-              <w:rPr>
-                <w:lang w:eastAsia="en-GB"/>
-              </w:rPr>
-            </w:pPr>
-          </w:p>
         </w:tc>
         <w:tc>
           <w:tcPr>
@@ -2810,7 +2911,6 @@
                 <w:b/>
                 <w:bCs/>
               </w:rPr>
-              <w:lastRenderedPageBreak/>
               <w:t>Gestore[</w:t>
             </w:r>
             <w:proofErr w:type="gramEnd"/>
@@ -2832,6 +2932,19 @@
               <w:t>ruolo</w:t>
             </w:r>
             <w:r>
+              <w:t>(</w:t>
+            </w:r>
+            <w:r>
+              <w:rPr>
+                <w:b/>
+                <w:bCs/>
+              </w:rPr>
+              <w:t>possiede</w:t>
+            </w:r>
+            <w:r>
+              <w:t>)</w:t>
+            </w:r>
+            <w:r>
               <w:rPr>
                 <w:b/>
                 <w:bCs/>
@@ -2861,7 +2974,6 @@
                 <w:bCs/>
                 <w:lang w:val="it-IT"/>
               </w:rPr>
-              <w:lastRenderedPageBreak/>
               <w:t>Sede</w:t>
             </w:r>
             <w:r>
@@ -2870,21 +2982,33 @@
                 <w:bCs/>
                 <w:lang w:val="it-IT"/>
               </w:rPr>
-              <w:t xml:space="preserve"> </w:t>
-            </w:r>
-            <w:r>
-              <w:rPr>
-                <w:b/>
-                <w:bCs/>
-                <w:lang w:val="it-IT"/>
-              </w:rPr>
-              <w:t xml:space="preserve">[1] </w:t>
+              <w:t xml:space="preserve"> [1] </w:t>
             </w:r>
             <w:r>
               <w:rPr>
                 <w:lang w:val="it-IT"/>
               </w:rPr>
               <w:t>ruolo</w:t>
+            </w:r>
+            <w:r>
+              <w:rPr>
+                <w:lang w:val="it-IT"/>
+              </w:rPr>
+              <w:t>(</w:t>
+            </w:r>
+            <w:r>
+              <w:rPr>
+                <w:b/>
+                <w:bCs/>
+                <w:lang w:val="it-IT"/>
+              </w:rPr>
+              <w:t>possedut</w:t>
+            </w:r>
+            <w:r>
+              <w:rPr>
+                <w:lang w:val="it-IT"/>
+              </w:rPr>
+              <w:t>a)</w:t>
             </w:r>
             <w:r>
               <w:rPr>
@@ -2932,7 +3056,6 @@
                 <w:b/>
                 <w:bCs/>
               </w:rPr>
-              <w:lastRenderedPageBreak/>
               <w:t>Associate</w:t>
             </w:r>
           </w:p>
@@ -2987,19 +3110,25 @@
                 <w:b/>
                 <w:bCs/>
               </w:rPr>
-              <w:t xml:space="preserve"> </w:t>
-            </w:r>
-            <w:r>
-              <w:rPr>
-                <w:b/>
-                <w:bCs/>
-              </w:rPr>
-              <w:t xml:space="preserve">[1] </w:t>
+              <w:t xml:space="preserve"> [1] </w:t>
             </w:r>
             <w:r>
               <w:t>ruolo</w:t>
             </w:r>
             <w:r>
+              <w:t>(</w:t>
+            </w:r>
+            <w:r>
+              <w:rPr>
+                <w:b/>
+                <w:bCs/>
+              </w:rPr>
+              <w:t>caratterizzato</w:t>
+            </w:r>
+            <w:r>
+              <w:t>)</w:t>
+            </w:r>
+            <w:r>
               <w:rPr>
                 <w:b/>
                 <w:bCs/>
@@ -3032,17 +3161,26 @@
                 <w:b/>
                 <w:bCs/>
               </w:rPr>
-              <w:t xml:space="preserve"> </w:t>
-            </w:r>
-            <w:r>
-              <w:rPr>
-                <w:b/>
-                <w:bCs/>
-              </w:rPr>
-              <w:t xml:space="preserve">[1] </w:t>
-            </w:r>
-            <w:r>
-              <w:t xml:space="preserve">ruolo: indica i dati </w:t>
+              <w:t xml:space="preserve"> [1] </w:t>
+            </w:r>
+            <w:r>
+              <w:t>ruolo</w:t>
+            </w:r>
+            <w:r>
+              <w:t>(</w:t>
+            </w:r>
+            <w:r>
+              <w:rPr>
+                <w:b/>
+                <w:bCs/>
+              </w:rPr>
+              <w:t>caratterizzano</w:t>
+            </w:r>
+            <w:r>
+              <w:t>)</w:t>
+            </w:r>
+            <w:r>
+              <w:t xml:space="preserve">: indica i dati </w:t>
             </w:r>
             <w:r>
               <w:t>statistici</w:t>
@@ -3147,6 +3285,19 @@
               <w:t>ruolo</w:t>
             </w:r>
             <w:r>
+              <w:t>(</w:t>
+            </w:r>
+            <w:r>
+              <w:rPr>
+                <w:b/>
+                <w:bCs/>
+              </w:rPr>
+              <w:t>possiede</w:t>
+            </w:r>
+            <w:r>
+              <w:t>)</w:t>
+            </w:r>
+            <w:r>
               <w:rPr>
                 <w:b/>
                 <w:bCs/>
@@ -3157,13 +3308,7 @@
               <w:t xml:space="preserve">Indica il </w:t>
             </w:r>
             <w:r>
-              <w:t xml:space="preserve">gestore </w:t>
-            </w:r>
-            <w:r>
-              <w:t xml:space="preserve">a cui sono associati </w:t>
-            </w:r>
-            <w:r>
-              <w:t>i corsi.</w:t>
+              <w:t>gestore a cui sono associati i corsi.</w:t>
             </w:r>
           </w:p>
           <w:p>
@@ -3209,7 +3354,30 @@
               <w:t xml:space="preserve">] </w:t>
             </w:r>
             <w:r>
-              <w:t xml:space="preserve">ruolo: indica i </w:t>
+              <w:t>ruolo</w:t>
+            </w:r>
+            <w:r>
+              <w:t>(</w:t>
+            </w:r>
+            <w:r>
+              <w:rPr>
+                <w:b/>
+                <w:bCs/>
+              </w:rPr>
+              <w:t>possedut</w:t>
+            </w:r>
+            <w:r>
+              <w:rPr>
+                <w:b/>
+                <w:bCs/>
+              </w:rPr>
+              <w:t>i</w:t>
+            </w:r>
+            <w:r>
+              <w:t>)</w:t>
+            </w:r>
+            <w:r>
+              <w:t xml:space="preserve">: indica i </w:t>
             </w:r>
             <w:r>
               <w:t>corsi posseduti da un gestore.</w:t>
@@ -3316,6 +3484,19 @@
               <w:t>ruolo</w:t>
             </w:r>
             <w:r>
+              <w:t>(</w:t>
+            </w:r>
+            <w:r>
+              <w:rPr>
+                <w:b/>
+                <w:bCs/>
+              </w:rPr>
+              <w:t>descritti</w:t>
+            </w:r>
+            <w:r>
+              <w:t>)</w:t>
+            </w:r>
+            <w:r>
               <w:rPr>
                 <w:b/>
                 <w:bCs/>
@@ -3344,6 +3525,7 @@
               </w:rPr>
             </w:pPr>
             <w:proofErr w:type="spellStart"/>
+            <w:proofErr w:type="gramStart"/>
             <w:r>
               <w:rPr>
                 <w:b/>
@@ -3367,55 +3549,68 @@
                 <w:bCs/>
                 <w:lang w:val="it-IT"/>
               </w:rPr>
+              <w:t>[</w:t>
+            </w:r>
+            <w:proofErr w:type="gramEnd"/>
+            <w:r>
+              <w:rPr>
+                <w:b/>
+                <w:bCs/>
+                <w:lang w:val="it-IT"/>
+              </w:rPr>
+              <w:t>1</w:t>
+            </w:r>
+            <w:r>
+              <w:rPr>
+                <w:lang w:val="it-IT"/>
+              </w:rPr>
+              <w:t>..*]</w:t>
+            </w:r>
+            <w:r>
+              <w:rPr>
+                <w:b/>
+                <w:bCs/>
+                <w:lang w:val="it-IT"/>
+              </w:rPr>
               <w:t xml:space="preserve"> </w:t>
             </w:r>
             <w:r>
               <w:rPr>
-                <w:b/>
-                <w:bCs/>
-                <w:lang w:val="it-IT"/>
-              </w:rPr>
-              <w:t>[</w:t>
-            </w:r>
-            <w:proofErr w:type="gramStart"/>
-            <w:r>
-              <w:rPr>
-                <w:b/>
-                <w:bCs/>
-                <w:lang w:val="it-IT"/>
-              </w:rPr>
-              <w:t>1</w:t>
-            </w:r>
-            <w:r>
-              <w:rPr>
-                <w:b/>
-                <w:bCs/>
-                <w:lang w:val="it-IT"/>
-              </w:rPr>
-              <w:t>..</w:t>
-            </w:r>
-            <w:proofErr w:type="gramEnd"/>
-            <w:r>
-              <w:rPr>
-                <w:b/>
-                <w:bCs/>
-                <w:lang w:val="it-IT"/>
-              </w:rPr>
-              <w:t>*</w:t>
-            </w:r>
-            <w:r>
-              <w:rPr>
-                <w:b/>
-                <w:bCs/>
-                <w:lang w:val="it-IT"/>
-              </w:rPr>
-              <w:t xml:space="preserve">] </w:t>
-            </w:r>
-            <w:r>
-              <w:rPr>
-                <w:lang w:val="it-IT"/>
-              </w:rPr>
-              <w:t xml:space="preserve">ruolo: </w:t>
+                <w:lang w:val="it-IT"/>
+              </w:rPr>
+              <w:t>ruolo</w:t>
+            </w:r>
+            <w:r>
+              <w:rPr>
+                <w:lang w:val="it-IT"/>
+              </w:rPr>
+              <w:t xml:space="preserve"> </w:t>
+            </w:r>
+            <w:r>
+              <w:rPr>
+                <w:lang w:val="it-IT"/>
+              </w:rPr>
+              <w:t>(</w:t>
+            </w:r>
+            <w:r>
+              <w:rPr>
+                <w:b/>
+                <w:bCs/>
+                <w:lang w:val="it-IT"/>
+              </w:rPr>
+              <w:t>descrivono</w:t>
+            </w:r>
+            <w:r>
+              <w:rPr>
+                <w:lang w:val="it-IT"/>
+              </w:rPr>
+              <w:t>)</w:t>
+            </w:r>
+            <w:r>
+              <w:rPr>
+                <w:lang w:val="it-IT"/>
+              </w:rPr>
+              <w:t xml:space="preserve">: </w:t>
             </w:r>
             <w:r>
               <w:rPr>
@@ -3542,6 +3737,19 @@
               <w:t>ruolo</w:t>
             </w:r>
             <w:r>
+              <w:t>(</w:t>
+            </w:r>
+            <w:r>
+              <w:rPr>
+                <w:b/>
+                <w:bCs/>
+              </w:rPr>
+              <w:t>frequenta</w:t>
+            </w:r>
+            <w:r>
+              <w:t>)</w:t>
+            </w:r>
+            <w:r>
               <w:rPr>
                 <w:b/>
                 <w:bCs/>
@@ -3589,7 +3797,23 @@
               <w:t xml:space="preserve">] </w:t>
             </w:r>
             <w:r>
-              <w:t xml:space="preserve">ruolo: indica i </w:t>
+              <w:t>ruolo</w:t>
+            </w:r>
+            <w:r>
+              <w:t>(</w:t>
+            </w:r>
+            <w:r>
+              <w:rPr>
+                <w:b/>
+                <w:bCs/>
+              </w:rPr>
+              <w:t>frequentato</w:t>
+            </w:r>
+            <w:r>
+              <w:t>)</w:t>
+            </w:r>
+            <w:r>
+              <w:t xml:space="preserve">: indica i </w:t>
             </w:r>
             <w:r>
               <w:t>corsi alla quale si iscrivono gli studenti.</w:t>
@@ -3651,16 +3875,7 @@
                 <w:iCs w:val="0"/>
                 <w:lang w:val="it-IT"/>
               </w:rPr>
-              <w:t>Indica l’appartenenza degli studenti</w:t>
-            </w:r>
-            <w:r>
-              <w:rPr>
-                <w:rStyle w:val="Enfasidelicata"/>
-                <w:i w:val="0"/>
-                <w:iCs w:val="0"/>
-                <w:lang w:val="it-IT"/>
-              </w:rPr>
-              <w:t xml:space="preserve"> alle lezioni</w:t>
+              <w:t>Indica l’appartenenza degli studenti alle lezioni</w:t>
             </w:r>
           </w:p>
         </w:tc>
@@ -3708,6 +3923,19 @@
               <w:t>ruolo</w:t>
             </w:r>
             <w:r>
+              <w:t>(</w:t>
+            </w:r>
+            <w:r>
+              <w:rPr>
+                <w:b/>
+                <w:bCs/>
+              </w:rPr>
+              <w:t>prenotano</w:t>
+            </w:r>
+            <w:r>
+              <w:t>)</w:t>
+            </w:r>
+            <w:r>
               <w:rPr>
                 <w:b/>
                 <w:bCs/>
@@ -3715,10 +3943,7 @@
               <w:t xml:space="preserve">: </w:t>
             </w:r>
             <w:r>
-              <w:t xml:space="preserve">indica gli studenti iscritti </w:t>
-            </w:r>
-            <w:r>
-              <w:t>alle lezioni</w:t>
+              <w:t>indica gli studenti iscritti alle lezioni</w:t>
             </w:r>
           </w:p>
           <w:p>
@@ -3760,7 +3985,33 @@
               <w:rPr>
                 <w:lang w:val="it-IT"/>
               </w:rPr>
-              <w:t xml:space="preserve">ruolo: indica </w:t>
+              <w:t>ruolo</w:t>
+            </w:r>
+            <w:r>
+              <w:rPr>
+                <w:lang w:val="it-IT"/>
+              </w:rPr>
+              <w:t>(</w:t>
+            </w:r>
+            <w:r>
+              <w:rPr>
+                <w:b/>
+                <w:bCs/>
+                <w:lang w:val="it-IT"/>
+              </w:rPr>
+              <w:t>prenotate</w:t>
+            </w:r>
+            <w:r>
+              <w:rPr>
+                <w:lang w:val="it-IT"/>
+              </w:rPr>
+              <w:t>)</w:t>
+            </w:r>
+            <w:r>
+              <w:rPr>
+                <w:lang w:val="it-IT"/>
+              </w:rPr>
+              <w:t xml:space="preserve">: indica </w:t>
             </w:r>
             <w:r>
               <w:rPr>
@@ -3876,6 +4127,19 @@
               <w:t>ruolo</w:t>
             </w:r>
             <w:r>
+              <w:t>(</w:t>
+            </w:r>
+            <w:r>
+              <w:rPr>
+                <w:b/>
+                <w:bCs/>
+              </w:rPr>
+              <w:t>costituiti</w:t>
+            </w:r>
+            <w:r>
+              <w:t>)</w:t>
+            </w:r>
+            <w:r>
               <w:rPr>
                 <w:b/>
                 <w:bCs/>
@@ -3933,7 +4197,33 @@
               <w:rPr>
                 <w:lang w:val="it-IT"/>
               </w:rPr>
-              <w:t xml:space="preserve">ruolo: indica </w:t>
+              <w:t>ruolo</w:t>
+            </w:r>
+            <w:r>
+              <w:rPr>
+                <w:lang w:val="it-IT"/>
+              </w:rPr>
+              <w:t>(</w:t>
+            </w:r>
+            <w:r>
+              <w:rPr>
+                <w:b/>
+                <w:bCs/>
+                <w:lang w:val="it-IT"/>
+              </w:rPr>
+              <w:t>costituiscono</w:t>
+            </w:r>
+            <w:r>
+              <w:rPr>
+                <w:lang w:val="it-IT"/>
+              </w:rPr>
+              <w:t>)</w:t>
+            </w:r>
+            <w:r>
+              <w:rPr>
+                <w:lang w:val="it-IT"/>
+              </w:rPr>
+              <w:t xml:space="preserve">: indica </w:t>
             </w:r>
             <w:r>
               <w:rPr>
@@ -3975,6 +4265,7 @@
                 <w:b/>
                 <w:bCs/>
               </w:rPr>
+              <w:lastRenderedPageBreak/>
               <w:t>Gestiti</w:t>
             </w:r>
           </w:p>
@@ -4058,6 +4349,19 @@
               <w:t>ruolo</w:t>
             </w:r>
             <w:r>
+              <w:t>(</w:t>
+            </w:r>
+            <w:r>
+              <w:rPr>
+                <w:b/>
+                <w:bCs/>
+              </w:rPr>
+              <w:t>gestiscono</w:t>
+            </w:r>
+            <w:r>
+              <w:t>)</w:t>
+            </w:r>
+            <w:r>
               <w:rPr>
                 <w:b/>
                 <w:bCs/>
@@ -4104,6 +4408,26 @@
                 <w:lang w:val="it-IT"/>
               </w:rPr>
               <w:t>ruolo</w:t>
+            </w:r>
+            <w:r>
+              <w:rPr>
+                <w:lang w:val="it-IT"/>
+              </w:rPr>
+              <w:t>(</w:t>
+            </w:r>
+            <w:r>
+              <w:rPr>
+                <w:b/>
+                <w:bCs/>
+                <w:lang w:val="it-IT"/>
+              </w:rPr>
+              <w:t>gestiti</w:t>
+            </w:r>
+            <w:r>
+              <w:rPr>
+                <w:lang w:val="it-IT"/>
+              </w:rPr>
+              <w:t>)</w:t>
             </w:r>
             <w:r>
               <w:rPr>
@@ -4167,14 +4491,7 @@
               <w:rPr>
                 <w:lang w:val="it-IT" w:eastAsia="en-US"/>
               </w:rPr>
-              <w:t xml:space="preserve">Esprime l’appartenenza di </w:t>
-            </w:r>
-            <w:r>
-              <w:rPr>
-                <w:lang w:val="it-IT" w:eastAsia="en-US"/>
-              </w:rPr>
-              <w:lastRenderedPageBreak/>
-              <w:t>uno studente a un utente</w:t>
+              <w:t>Esprime l’appartenenza di uno studente a un utente</w:t>
             </w:r>
           </w:p>
         </w:tc>
@@ -4195,7 +4512,6 @@
                 <w:b/>
                 <w:bCs/>
               </w:rPr>
-              <w:lastRenderedPageBreak/>
               <w:t>Studente</w:t>
             </w:r>
             <w:r>
@@ -4223,6 +4539,19 @@
               <w:t>ruolo</w:t>
             </w:r>
             <w:r>
+              <w:t>(</w:t>
+            </w:r>
+            <w:r>
+              <w:rPr>
+                <w:b/>
+                <w:bCs/>
+              </w:rPr>
+              <w:t>rappresentato</w:t>
+            </w:r>
+            <w:r>
+              <w:t>)</w:t>
+            </w:r>
+            <w:r>
               <w:rPr>
                 <w:b/>
                 <w:bCs/>
@@ -4230,10 +4559,7 @@
               <w:t xml:space="preserve">: </w:t>
             </w:r>
             <w:r>
-              <w:t xml:space="preserve">indica gli studenti </w:t>
-            </w:r>
-            <w:r>
-              <w:t>che appartengono agli utenti.</w:t>
+              <w:t>indica gli studenti che appartengono agli utenti.</w:t>
             </w:r>
           </w:p>
           <w:p>
@@ -4245,15 +4571,44 @@
                 <w:lang w:val="it-IT" w:eastAsia="en-US"/>
               </w:rPr>
             </w:pPr>
+            <w:r>
+              <w:rPr>
+                <w:b/>
+                <w:bCs/>
+                <w:lang w:val="it-IT"/>
+              </w:rPr>
+              <w:t xml:space="preserve">Utente </w:t>
+            </w:r>
+            <w:r>
+              <w:rPr>
+                <w:b/>
+                <w:bCs/>
+                <w:lang w:val="it-IT"/>
+              </w:rPr>
+              <w:t>[1</w:t>
+            </w:r>
+            <w:r>
+              <w:rPr>
+                <w:b/>
+                <w:bCs/>
+                <w:lang w:val="it-IT"/>
+              </w:rPr>
+              <w:t xml:space="preserve">] </w:t>
+            </w:r>
             <w:proofErr w:type="gramStart"/>
             <w:r>
               <w:rPr>
-                <w:b/>
-                <w:bCs/>
-                <w:lang w:val="it-IT"/>
-              </w:rPr>
-              <w:lastRenderedPageBreak/>
-              <w:t>Lezione[</w:t>
+                <w:lang w:val="it-IT"/>
+              </w:rPr>
+              <w:t>ruolo</w:t>
+            </w:r>
+            <w:r>
+              <w:rPr>
+                <w:b/>
+                <w:bCs/>
+                <w:lang w:val="it-IT"/>
+              </w:rPr>
+              <w:t>(</w:t>
             </w:r>
             <w:proofErr w:type="gramEnd"/>
             <w:r>
@@ -4262,21 +4617,19 @@
                 <w:bCs/>
                 <w:lang w:val="it-IT"/>
               </w:rPr>
-              <w:t>1</w:t>
-            </w:r>
-            <w:r>
-              <w:rPr>
-                <w:b/>
-                <w:bCs/>
-                <w:lang w:val="it-IT"/>
-              </w:rPr>
-              <w:t xml:space="preserve">] </w:t>
-            </w:r>
-            <w:r>
-              <w:rPr>
-                <w:lang w:val="it-IT"/>
-              </w:rPr>
-              <w:t xml:space="preserve">ruolo: </w:t>
+              <w:t>può rappresentare</w:t>
+            </w:r>
+            <w:r>
+              <w:rPr>
+                <w:lang w:val="it-IT"/>
+              </w:rPr>
+              <w:t>)</w:t>
+            </w:r>
+            <w:r>
+              <w:rPr>
+                <w:lang w:val="it-IT"/>
+              </w:rPr>
+              <w:t xml:space="preserve">: </w:t>
             </w:r>
             <w:r>
               <w:rPr>
@@ -4304,6 +4657,7 @@
         </w:trPr>
         <w:tc>
           <w:tcPr>
+            <w:cnfStyle w:val="000010000000" w:firstRow="0" w:lastRow="0" w:firstColumn="0" w:lastColumn="0" w:oddVBand="1" w:evenVBand="0" w:oddHBand="0" w:evenHBand="0" w:firstRowFirstColumn="0" w:firstRowLastColumn="0" w:lastRowFirstColumn="0" w:lastRowLastColumn="0"/>
             <w:tcW w:w="2373" w:type="pct"/>
             <w:tcBorders>
               <w:left w:val="nil"/>
@@ -4338,19 +4692,17 @@
             <w:shd w:val="clear" w:color="auto" w:fill="auto"/>
           </w:tcPr>
           <w:p>
-            <w:r>
-              <w:t>Esprime l’appartenenza di un</w:t>
-            </w:r>
-            <w:r>
-              <w:t xml:space="preserve"> operatore</w:t>
-            </w:r>
-            <w:r>
-              <w:t xml:space="preserve"> a un utente</w:t>
-            </w:r>
-          </w:p>
-        </w:tc>
-        <w:tc>
-          <w:tcPr>
+            <w:pPr>
+              <w:cnfStyle w:val="000000000000" w:firstRow="0" w:lastRow="0" w:firstColumn="0" w:lastColumn="0" w:oddVBand="0" w:evenVBand="0" w:oddHBand="0" w:evenHBand="0" w:firstRowFirstColumn="0" w:firstRowLastColumn="0" w:lastRowFirstColumn="0" w:lastRowLastColumn="0"/>
+            </w:pPr>
+            <w:r>
+              <w:t>Esprime l’appartenenza di un operatore a un utente</w:t>
+            </w:r>
+          </w:p>
+        </w:tc>
+        <w:tc>
+          <w:tcPr>
+            <w:cnfStyle w:val="000010000000" w:firstRow="0" w:lastRow="0" w:firstColumn="0" w:lastColumn="0" w:oddVBand="1" w:evenVBand="0" w:oddHBand="0" w:evenHBand="0" w:firstRowFirstColumn="0" w:firstRowLastColumn="0" w:lastRowFirstColumn="0" w:lastRowLastColumn="0"/>
             <w:tcW w:w="1659" w:type="pct"/>
             <w:tcBorders>
               <w:right w:val="nil"/>
@@ -4402,7 +4754,23 @@
               <w:t xml:space="preserve">] </w:t>
             </w:r>
             <w:r>
-              <w:t xml:space="preserve">ruolo: </w:t>
+              <w:t>ruolo</w:t>
+            </w:r>
+            <w:r>
+              <w:t xml:space="preserve"> (</w:t>
+            </w:r>
+            <w:r>
+              <w:rPr>
+                <w:b/>
+                <w:bCs/>
+              </w:rPr>
+              <w:t>rappresentato</w:t>
+            </w:r>
+            <w:r>
+              <w:t>)</w:t>
+            </w:r>
+            <w:r>
+              <w:t xml:space="preserve">: </w:t>
             </w:r>
             <w:r>
               <w:t xml:space="preserve">indica gli </w:t>
@@ -4411,28 +4779,23 @@
               <w:t>operatori</w:t>
             </w:r>
             <w:r>
-              <w:t xml:space="preserve"> che possono essere studenti</w:t>
-            </w:r>
-            <w:r>
-              <w:t>.</w:t>
-            </w:r>
-          </w:p>
-          <w:p>
-            <w:proofErr w:type="gramStart"/>
-            <w:r>
-              <w:rPr>
-                <w:b/>
-                <w:bCs/>
-              </w:rPr>
-              <w:t>Lezione[</w:t>
-            </w:r>
-            <w:proofErr w:type="gramEnd"/>
-            <w:r>
-              <w:rPr>
-                <w:b/>
-                <w:bCs/>
-              </w:rPr>
-              <w:t>1</w:t>
+              <w:t xml:space="preserve"> che possono essere studenti.</w:t>
+            </w:r>
+          </w:p>
+          <w:p>
+            <w:r>
+              <w:rPr>
+                <w:b/>
+                <w:bCs/>
+              </w:rPr>
+              <w:t xml:space="preserve">Utente </w:t>
+            </w:r>
+            <w:r>
+              <w:rPr>
+                <w:b/>
+                <w:bCs/>
+              </w:rPr>
+              <w:t>[1</w:t>
             </w:r>
             <w:r>
               <w:rPr>
@@ -4442,7 +4805,23 @@
               <w:t xml:space="preserve">] </w:t>
             </w:r>
             <w:r>
-              <w:t xml:space="preserve">ruolo: </w:t>
+              <w:t>ruolo</w:t>
+            </w:r>
+            <w:r>
+              <w:t xml:space="preserve"> (</w:t>
+            </w:r>
+            <w:r>
+              <w:rPr>
+                <w:b/>
+                <w:bCs/>
+              </w:rPr>
+              <w:t>può rappresentare</w:t>
+            </w:r>
+            <w:r>
+              <w:t>)</w:t>
+            </w:r>
+            <w:r>
+              <w:t xml:space="preserve">: </w:t>
             </w:r>
             <w:r>
               <w:t xml:space="preserve">indica gli utenti che possono essere </w:t>
@@ -4484,6 +4863,645 @@
           <w:sz w:val="36"/>
           <w:szCs w:val="36"/>
         </w:rPr>
+        <w:t>Dizionario dei vincoli</w:t>
+      </w:r>
+    </w:p>
+    <w:p/>
+    <w:tbl>
+      <w:tblPr>
+        <w:tblStyle w:val="Tabellagriglia2"/>
+        <w:tblW w:w="4828" w:type="pct"/>
+        <w:tblInd w:w="0" w:type="dxa"/>
+        <w:tblLayout w:type="fixed"/>
+        <w:tblLook w:val="0660" w:firstRow="1" w:lastRow="1" w:firstColumn="0" w:lastColumn="0" w:noHBand="1" w:noVBand="1"/>
+      </w:tblPr>
+      <w:tblGrid>
+        <w:gridCol w:w="4416"/>
+        <w:gridCol w:w="1802"/>
+        <w:gridCol w:w="3088"/>
+      </w:tblGrid>
+      <w:tr>
+        <w:trPr>
+          <w:cnfStyle w:val="100000000000" w:firstRow="1" w:lastRow="0" w:firstColumn="0" w:lastColumn="0" w:oddVBand="0" w:evenVBand="0" w:oddHBand="0" w:evenHBand="0" w:firstRowFirstColumn="0" w:firstRowLastColumn="0" w:lastRowFirstColumn="0" w:lastRowLastColumn="0"/>
+        </w:trPr>
+        <w:tc>
+          <w:tcPr>
+            <w:tcW w:w="2373" w:type="pct"/>
+            <w:tcBorders>
+              <w:left w:val="nil"/>
+            </w:tcBorders>
+            <w:noWrap/>
+            <w:hideMark/>
+          </w:tcPr>
+          <w:p>
+            <w:pPr>
+              <w:rPr>
+                <w:color w:val="FF0000"/>
+                <w:sz w:val="28"/>
+                <w:szCs w:val="28"/>
+              </w:rPr>
+            </w:pPr>
+            <w:r>
+              <w:rPr>
+                <w:color w:val="FF0000"/>
+                <w:sz w:val="28"/>
+                <w:szCs w:val="28"/>
+              </w:rPr>
+              <w:t>Vincolo</w:t>
+            </w:r>
+          </w:p>
+        </w:tc>
+        <w:tc>
+          <w:tcPr>
+            <w:tcW w:w="968" w:type="pct"/>
+            <w:hideMark/>
+          </w:tcPr>
+          <w:p>
+            <w:pPr>
+              <w:rPr>
+                <w:sz w:val="28"/>
+                <w:szCs w:val="28"/>
+              </w:rPr>
+            </w:pPr>
+            <w:r>
+              <w:rPr>
+                <w:color w:val="FF0000"/>
+                <w:sz w:val="28"/>
+                <w:szCs w:val="28"/>
+              </w:rPr>
+              <w:t>Tipo</w:t>
+            </w:r>
+          </w:p>
+        </w:tc>
+        <w:tc>
+          <w:tcPr>
+            <w:tcW w:w="1659" w:type="pct"/>
+            <w:tcBorders>
+              <w:right w:val="nil"/>
+            </w:tcBorders>
+            <w:hideMark/>
+          </w:tcPr>
+          <w:p>
+            <w:pPr>
+              <w:rPr>
+                <w:sz w:val="28"/>
+                <w:szCs w:val="28"/>
+              </w:rPr>
+            </w:pPr>
+            <w:r>
+              <w:rPr>
+                <w:color w:val="FF0000"/>
+                <w:sz w:val="28"/>
+                <w:szCs w:val="28"/>
+              </w:rPr>
+              <w:t xml:space="preserve">Descrizione </w:t>
+            </w:r>
+          </w:p>
+        </w:tc>
+      </w:tr>
+      <w:tr>
+        <w:tc>
+          <w:tcPr>
+            <w:tcW w:w="2373" w:type="pct"/>
+            <w:tcBorders>
+              <w:top w:val="single" w:sz="2" w:space="0" w:color="666666" w:themeColor="text1" w:themeTint="99"/>
+              <w:left w:val="nil"/>
+              <w:bottom w:val="single" w:sz="2" w:space="0" w:color="666666" w:themeColor="text1" w:themeTint="99"/>
+              <w:right w:val="single" w:sz="2" w:space="0" w:color="666666" w:themeColor="text1" w:themeTint="99"/>
+            </w:tcBorders>
+            <w:noWrap/>
+            <w:hideMark/>
+          </w:tcPr>
+          <w:p>
+            <w:pPr>
+              <w:rPr>
+                <w:b/>
+                <w:bCs/>
+              </w:rPr>
+            </w:pPr>
+            <w:proofErr w:type="spellStart"/>
+            <w:r>
+              <w:rPr>
+                <w:b/>
+                <w:bCs/>
+              </w:rPr>
+              <w:t>Unique_titolo</w:t>
+            </w:r>
+            <w:proofErr w:type="spellEnd"/>
+          </w:p>
+        </w:tc>
+        <w:tc>
+          <w:tcPr>
+            <w:tcW w:w="968" w:type="pct"/>
+            <w:tcBorders>
+              <w:top w:val="single" w:sz="2" w:space="0" w:color="666666" w:themeColor="text1" w:themeTint="99"/>
+              <w:left w:val="single" w:sz="2" w:space="0" w:color="666666" w:themeColor="text1" w:themeTint="99"/>
+              <w:bottom w:val="single" w:sz="2" w:space="0" w:color="666666" w:themeColor="text1" w:themeTint="99"/>
+              <w:right w:val="single" w:sz="2" w:space="0" w:color="666666" w:themeColor="text1" w:themeTint="99"/>
+            </w:tcBorders>
+            <w:hideMark/>
+          </w:tcPr>
+          <w:p>
+            <w:pPr>
+              <w:rPr>
+                <w:rStyle w:val="Enfasidelicata"/>
+                <w:i w:val="0"/>
+                <w:iCs w:val="0"/>
+              </w:rPr>
+            </w:pPr>
+            <w:proofErr w:type="spellStart"/>
+            <w:r>
+              <w:rPr>
+                <w:rStyle w:val="Enfasidelicata"/>
+                <w:i w:val="0"/>
+                <w:iCs w:val="0"/>
+              </w:rPr>
+              <w:t>Intrarelazionale</w:t>
+            </w:r>
+            <w:proofErr w:type="spellEnd"/>
+          </w:p>
+        </w:tc>
+        <w:tc>
+          <w:tcPr>
+            <w:tcW w:w="1659" w:type="pct"/>
+            <w:tcBorders>
+              <w:top w:val="single" w:sz="2" w:space="0" w:color="666666" w:themeColor="text1" w:themeTint="99"/>
+              <w:left w:val="single" w:sz="2" w:space="0" w:color="666666" w:themeColor="text1" w:themeTint="99"/>
+              <w:bottom w:val="single" w:sz="2" w:space="0" w:color="666666" w:themeColor="text1" w:themeTint="99"/>
+              <w:right w:val="nil"/>
+            </w:tcBorders>
+            <w:hideMark/>
+          </w:tcPr>
+          <w:p>
+            <w:pPr>
+              <w:rPr>
+                <w:b/>
+                <w:bCs/>
+              </w:rPr>
+            </w:pPr>
+            <w:r>
+              <w:rPr>
+                <w:b/>
+                <w:bCs/>
+              </w:rPr>
+              <w:t>Il titolo di un corso è univoco</w:t>
+            </w:r>
+          </w:p>
+        </w:tc>
+      </w:tr>
+      <w:tr>
+        <w:tc>
+          <w:tcPr>
+            <w:tcW w:w="2373" w:type="pct"/>
+            <w:tcBorders>
+              <w:top w:val="single" w:sz="2" w:space="0" w:color="666666" w:themeColor="text1" w:themeTint="99"/>
+              <w:left w:val="nil"/>
+              <w:bottom w:val="single" w:sz="2" w:space="0" w:color="666666" w:themeColor="text1" w:themeTint="99"/>
+              <w:right w:val="single" w:sz="2" w:space="0" w:color="666666" w:themeColor="text1" w:themeTint="99"/>
+            </w:tcBorders>
+            <w:noWrap/>
+            <w:hideMark/>
+          </w:tcPr>
+          <w:p>
+            <w:pPr>
+              <w:rPr>
+                <w:b/>
+                <w:bCs/>
+              </w:rPr>
+            </w:pPr>
+            <w:proofErr w:type="spellStart"/>
+            <w:r>
+              <w:rPr>
+                <w:b/>
+                <w:bCs/>
+              </w:rPr>
+              <w:t>Unique_nome</w:t>
+            </w:r>
+            <w:proofErr w:type="spellEnd"/>
+          </w:p>
+        </w:tc>
+        <w:tc>
+          <w:tcPr>
+            <w:tcW w:w="968" w:type="pct"/>
+            <w:tcBorders>
+              <w:top w:val="single" w:sz="2" w:space="0" w:color="666666" w:themeColor="text1" w:themeTint="99"/>
+              <w:left w:val="single" w:sz="2" w:space="0" w:color="666666" w:themeColor="text1" w:themeTint="99"/>
+              <w:bottom w:val="single" w:sz="2" w:space="0" w:color="666666" w:themeColor="text1" w:themeTint="99"/>
+              <w:right w:val="single" w:sz="2" w:space="0" w:color="666666" w:themeColor="text1" w:themeTint="99"/>
+            </w:tcBorders>
+            <w:hideMark/>
+          </w:tcPr>
+          <w:p>
+            <w:pPr>
+              <w:pStyle w:val="DecimalAligned"/>
+              <w:rPr>
+                <w:lang w:val="it-IT" w:eastAsia="en-US"/>
+              </w:rPr>
+            </w:pPr>
+            <w:proofErr w:type="spellStart"/>
+            <w:r>
+              <w:rPr>
+                <w:rStyle w:val="Enfasidelicata"/>
+                <w:i w:val="0"/>
+                <w:iCs w:val="0"/>
+              </w:rPr>
+              <w:t>Intrarelazionale</w:t>
+            </w:r>
+            <w:proofErr w:type="spellEnd"/>
+          </w:p>
+        </w:tc>
+        <w:tc>
+          <w:tcPr>
+            <w:tcW w:w="1659" w:type="pct"/>
+            <w:tcBorders>
+              <w:top w:val="single" w:sz="2" w:space="0" w:color="666666" w:themeColor="text1" w:themeTint="99"/>
+              <w:left w:val="single" w:sz="2" w:space="0" w:color="666666" w:themeColor="text1" w:themeTint="99"/>
+              <w:bottom w:val="single" w:sz="2" w:space="0" w:color="666666" w:themeColor="text1" w:themeTint="99"/>
+              <w:right w:val="nil"/>
+            </w:tcBorders>
+            <w:hideMark/>
+          </w:tcPr>
+          <w:p>
+            <w:pPr>
+              <w:pStyle w:val="DecimalAligned"/>
+              <w:rPr>
+                <w:lang w:val="it-IT" w:eastAsia="en-US"/>
+              </w:rPr>
+            </w:pPr>
+            <w:r>
+              <w:rPr>
+                <w:b/>
+                <w:bCs/>
+                <w:lang w:val="it-IT"/>
+              </w:rPr>
+              <w:t xml:space="preserve">Il </w:t>
+            </w:r>
+            <w:r>
+              <w:rPr>
+                <w:b/>
+                <w:bCs/>
+                <w:lang w:val="it-IT"/>
+              </w:rPr>
+              <w:t xml:space="preserve">nome </w:t>
+            </w:r>
+            <w:r>
+              <w:rPr>
+                <w:b/>
+                <w:bCs/>
+                <w:lang w:val="it-IT"/>
+              </w:rPr>
+              <w:t xml:space="preserve">di un </w:t>
+            </w:r>
+            <w:r>
+              <w:rPr>
+                <w:b/>
+                <w:bCs/>
+                <w:lang w:val="it-IT"/>
+              </w:rPr>
+              <w:t>gestore</w:t>
+            </w:r>
+            <w:r>
+              <w:rPr>
+                <w:b/>
+                <w:bCs/>
+                <w:lang w:val="it-IT"/>
+              </w:rPr>
+              <w:t xml:space="preserve"> </w:t>
+            </w:r>
+            <w:r>
+              <w:rPr>
+                <w:b/>
+                <w:bCs/>
+                <w:lang w:val="it-IT"/>
+              </w:rPr>
+              <w:t>è univoco</w:t>
+            </w:r>
+          </w:p>
+        </w:tc>
+      </w:tr>
+      <w:tr>
+        <w:tc>
+          <w:tcPr>
+            <w:tcW w:w="2373" w:type="pct"/>
+            <w:tcBorders>
+              <w:top w:val="single" w:sz="2" w:space="0" w:color="666666" w:themeColor="text1" w:themeTint="99"/>
+              <w:left w:val="nil"/>
+              <w:bottom w:val="single" w:sz="2" w:space="0" w:color="666666" w:themeColor="text1" w:themeTint="99"/>
+              <w:right w:val="single" w:sz="2" w:space="0" w:color="666666" w:themeColor="text1" w:themeTint="99"/>
+            </w:tcBorders>
+            <w:noWrap/>
+            <w:hideMark/>
+          </w:tcPr>
+          <w:p>
+            <w:pPr>
+              <w:rPr>
+                <w:b/>
+                <w:bCs/>
+              </w:rPr>
+            </w:pPr>
+            <w:proofErr w:type="spellStart"/>
+            <w:r>
+              <w:rPr>
+                <w:b/>
+                <w:bCs/>
+              </w:rPr>
+              <w:t>Unique_telefono</w:t>
+            </w:r>
+            <w:proofErr w:type="spellEnd"/>
+          </w:p>
+        </w:tc>
+        <w:tc>
+          <w:tcPr>
+            <w:tcW w:w="968" w:type="pct"/>
+            <w:tcBorders>
+              <w:top w:val="single" w:sz="2" w:space="0" w:color="666666" w:themeColor="text1" w:themeTint="99"/>
+              <w:left w:val="single" w:sz="2" w:space="0" w:color="666666" w:themeColor="text1" w:themeTint="99"/>
+              <w:bottom w:val="single" w:sz="2" w:space="0" w:color="666666" w:themeColor="text1" w:themeTint="99"/>
+              <w:right w:val="single" w:sz="2" w:space="0" w:color="666666" w:themeColor="text1" w:themeTint="99"/>
+            </w:tcBorders>
+          </w:tcPr>
+          <w:p>
+            <w:pPr>
+              <w:rPr>
+                <w:lang w:eastAsia="en-GB"/>
+              </w:rPr>
+            </w:pPr>
+            <w:proofErr w:type="spellStart"/>
+            <w:r>
+              <w:rPr>
+                <w:rStyle w:val="Enfasidelicata"/>
+                <w:i w:val="0"/>
+                <w:iCs w:val="0"/>
+              </w:rPr>
+              <w:t>Intrarelazionale</w:t>
+            </w:r>
+            <w:proofErr w:type="spellEnd"/>
+          </w:p>
+        </w:tc>
+        <w:tc>
+          <w:tcPr>
+            <w:tcW w:w="1659" w:type="pct"/>
+            <w:tcBorders>
+              <w:top w:val="single" w:sz="2" w:space="0" w:color="666666" w:themeColor="text1" w:themeTint="99"/>
+              <w:left w:val="single" w:sz="2" w:space="0" w:color="666666" w:themeColor="text1" w:themeTint="99"/>
+              <w:bottom w:val="single" w:sz="2" w:space="0" w:color="666666" w:themeColor="text1" w:themeTint="99"/>
+              <w:right w:val="nil"/>
+            </w:tcBorders>
+            <w:hideMark/>
+          </w:tcPr>
+          <w:p>
+            <w:pPr>
+              <w:pStyle w:val="DecimalAligned"/>
+              <w:rPr>
+                <w:lang w:val="it-IT" w:eastAsia="en-US"/>
+              </w:rPr>
+            </w:pPr>
+            <w:r>
+              <w:rPr>
+                <w:b/>
+                <w:bCs/>
+                <w:lang w:val="it-IT"/>
+              </w:rPr>
+              <w:t xml:space="preserve">Il </w:t>
+            </w:r>
+            <w:r>
+              <w:rPr>
+                <w:b/>
+                <w:bCs/>
+                <w:lang w:val="it-IT"/>
+              </w:rPr>
+              <w:t xml:space="preserve">numero di telefono </w:t>
+            </w:r>
+            <w:r>
+              <w:rPr>
+                <w:b/>
+                <w:bCs/>
+                <w:lang w:val="it-IT"/>
+              </w:rPr>
+              <w:t xml:space="preserve">di un </w:t>
+            </w:r>
+            <w:r>
+              <w:rPr>
+                <w:b/>
+                <w:bCs/>
+                <w:lang w:val="it-IT"/>
+              </w:rPr>
+              <w:t xml:space="preserve">gestore </w:t>
+            </w:r>
+            <w:r>
+              <w:rPr>
+                <w:b/>
+                <w:bCs/>
+                <w:lang w:val="it-IT"/>
+              </w:rPr>
+              <w:t>è univoco</w:t>
+            </w:r>
+            <w:r>
+              <w:rPr>
+                <w:lang w:val="it-IT"/>
+              </w:rPr>
+              <w:t>.</w:t>
+            </w:r>
+          </w:p>
+        </w:tc>
+      </w:tr>
+      <w:tr>
+        <w:tc>
+          <w:tcPr>
+            <w:tcW w:w="2373" w:type="pct"/>
+            <w:tcBorders>
+              <w:top w:val="single" w:sz="2" w:space="0" w:color="666666" w:themeColor="text1" w:themeTint="99"/>
+              <w:left w:val="nil"/>
+              <w:bottom w:val="single" w:sz="2" w:space="0" w:color="666666" w:themeColor="text1" w:themeTint="99"/>
+              <w:right w:val="single" w:sz="2" w:space="0" w:color="666666" w:themeColor="text1" w:themeTint="99"/>
+            </w:tcBorders>
+            <w:noWrap/>
+            <w:hideMark/>
+          </w:tcPr>
+          <w:p>
+            <w:pPr>
+              <w:rPr>
+                <w:b/>
+                <w:bCs/>
+              </w:rPr>
+            </w:pPr>
+            <w:proofErr w:type="spellStart"/>
+            <w:r>
+              <w:rPr>
+                <w:b/>
+                <w:bCs/>
+              </w:rPr>
+              <w:t>Unique_codiceFiscaleOperatore</w:t>
+            </w:r>
+            <w:proofErr w:type="spellEnd"/>
+          </w:p>
+        </w:tc>
+        <w:tc>
+          <w:tcPr>
+            <w:tcW w:w="968" w:type="pct"/>
+            <w:tcBorders>
+              <w:top w:val="single" w:sz="2" w:space="0" w:color="666666" w:themeColor="text1" w:themeTint="99"/>
+              <w:left w:val="single" w:sz="2" w:space="0" w:color="666666" w:themeColor="text1" w:themeTint="99"/>
+              <w:bottom w:val="single" w:sz="2" w:space="0" w:color="666666" w:themeColor="text1" w:themeTint="99"/>
+              <w:right w:val="single" w:sz="2" w:space="0" w:color="666666" w:themeColor="text1" w:themeTint="99"/>
+            </w:tcBorders>
+            <w:hideMark/>
+          </w:tcPr>
+          <w:p>
+            <w:pPr>
+              <w:pStyle w:val="DecimalAligned"/>
+              <w:rPr>
+                <w:lang w:val="it-IT" w:eastAsia="en-US"/>
+              </w:rPr>
+            </w:pPr>
+            <w:proofErr w:type="spellStart"/>
+            <w:r>
+              <w:rPr>
+                <w:rStyle w:val="Enfasidelicata"/>
+                <w:i w:val="0"/>
+                <w:iCs w:val="0"/>
+              </w:rPr>
+              <w:t>Intrarelazionale</w:t>
+            </w:r>
+            <w:proofErr w:type="spellEnd"/>
+          </w:p>
+        </w:tc>
+        <w:tc>
+          <w:tcPr>
+            <w:tcW w:w="1659" w:type="pct"/>
+            <w:tcBorders>
+              <w:top w:val="single" w:sz="2" w:space="0" w:color="666666" w:themeColor="text1" w:themeTint="99"/>
+              <w:left w:val="single" w:sz="2" w:space="0" w:color="666666" w:themeColor="text1" w:themeTint="99"/>
+              <w:bottom w:val="single" w:sz="2" w:space="0" w:color="666666" w:themeColor="text1" w:themeTint="99"/>
+              <w:right w:val="nil"/>
+            </w:tcBorders>
+            <w:hideMark/>
+          </w:tcPr>
+          <w:p>
+            <w:pPr>
+              <w:rPr>
+                <w:b/>
+                <w:bCs/>
+              </w:rPr>
+            </w:pPr>
+            <w:r>
+              <w:rPr>
+                <w:b/>
+                <w:bCs/>
+              </w:rPr>
+              <w:t>Il codice fiscale di un operatore è univoco</w:t>
+            </w:r>
+          </w:p>
+        </w:tc>
+      </w:tr>
+      <w:tr>
+        <w:trPr>
+          <w:cnfStyle w:val="010000000000" w:firstRow="0" w:lastRow="1" w:firstColumn="0" w:lastColumn="0" w:oddVBand="0" w:evenVBand="0" w:oddHBand="0" w:evenHBand="0" w:firstRowFirstColumn="0" w:firstRowLastColumn="0" w:lastRowFirstColumn="0" w:lastRowLastColumn="0"/>
+          <w:trHeight w:val="1623"/>
+        </w:trPr>
+        <w:tc>
+          <w:tcPr>
+            <w:tcW w:w="2373" w:type="pct"/>
+            <w:tcBorders>
+              <w:top w:val="single" w:sz="2" w:space="0" w:color="666666" w:themeColor="text1" w:themeTint="99"/>
+              <w:left w:val="nil"/>
+              <w:bottom w:val="single" w:sz="2" w:space="0" w:color="666666" w:themeColor="text1" w:themeTint="99"/>
+              <w:right w:val="single" w:sz="2" w:space="0" w:color="666666" w:themeColor="text1" w:themeTint="99"/>
+            </w:tcBorders>
+            <w:noWrap/>
+            <w:hideMark/>
+          </w:tcPr>
+          <w:p>
+            <w:proofErr w:type="spellStart"/>
+            <w:r>
+              <w:t>Unique_codiceFiscaleStudente</w:t>
+            </w:r>
+            <w:proofErr w:type="spellEnd"/>
+          </w:p>
+        </w:tc>
+        <w:tc>
+          <w:tcPr>
+            <w:tcW w:w="968" w:type="pct"/>
+            <w:tcBorders>
+              <w:top w:val="single" w:sz="2" w:space="0" w:color="666666" w:themeColor="text1" w:themeTint="99"/>
+              <w:left w:val="single" w:sz="2" w:space="0" w:color="666666" w:themeColor="text1" w:themeTint="99"/>
+              <w:bottom w:val="single" w:sz="2" w:space="0" w:color="666666" w:themeColor="text1" w:themeTint="99"/>
+              <w:right w:val="single" w:sz="2" w:space="0" w:color="666666" w:themeColor="text1" w:themeTint="99"/>
+            </w:tcBorders>
+            <w:hideMark/>
+          </w:tcPr>
+          <w:p>
+            <w:pPr>
+              <w:pStyle w:val="DecimalAligned"/>
+              <w:rPr>
+                <w:b w:val="0"/>
+                <w:bCs w:val="0"/>
+                <w:lang w:val="it-IT" w:eastAsia="en-US"/>
+              </w:rPr>
+            </w:pPr>
+            <w:proofErr w:type="spellStart"/>
+            <w:r>
+              <w:rPr>
+                <w:rStyle w:val="Enfasidelicata"/>
+                <w:b w:val="0"/>
+                <w:bCs w:val="0"/>
+                <w:i w:val="0"/>
+                <w:iCs w:val="0"/>
+              </w:rPr>
+              <w:t>Intrarelazionale</w:t>
+            </w:r>
+            <w:proofErr w:type="spellEnd"/>
+          </w:p>
+        </w:tc>
+        <w:tc>
+          <w:tcPr>
+            <w:tcW w:w="1659" w:type="pct"/>
+            <w:tcBorders>
+              <w:top w:val="single" w:sz="2" w:space="0" w:color="666666" w:themeColor="text1" w:themeTint="99"/>
+              <w:left w:val="single" w:sz="2" w:space="0" w:color="666666" w:themeColor="text1" w:themeTint="99"/>
+              <w:bottom w:val="single" w:sz="2" w:space="0" w:color="666666" w:themeColor="text1" w:themeTint="99"/>
+              <w:right w:val="nil"/>
+            </w:tcBorders>
+            <w:hideMark/>
+          </w:tcPr>
+          <w:p>
+            <w:r>
+              <w:t>Il codice fiscale di uno studente è univoco</w:t>
+            </w:r>
+          </w:p>
+        </w:tc>
+      </w:tr>
+    </w:tbl>
+    <w:p/>
+    <w:p>
+      <w:pPr>
+        <w:rPr>
+          <w:b/>
+          <w:bCs/>
+          <w:sz w:val="36"/>
+          <w:szCs w:val="36"/>
+        </w:rPr>
+      </w:pPr>
+    </w:p>
+    <w:p/>
+    <w:p/>
+    <w:p>
+      <w:pPr>
+        <w:rPr>
+          <w:b/>
+          <w:bCs/>
+          <w:sz w:val="36"/>
+          <w:szCs w:val="36"/>
+        </w:rPr>
+      </w:pPr>
+      <w:r>
+        <w:rPr>
+          <w:b/>
+          <w:bCs/>
+          <w:sz w:val="36"/>
+          <w:szCs w:val="36"/>
+        </w:rPr>
+        <w:lastRenderedPageBreak/>
         <w:t>Schema logico</w:t>
       </w:r>
     </w:p>
@@ -5057,7 +6075,6 @@
     <w:p/>
     <w:p>
       <w:r>
-        <w:lastRenderedPageBreak/>
         <w:t>Studente(</w:t>
       </w:r>
       <w:proofErr w:type="spellStart"/>
@@ -5290,6 +6307,7 @@
       <w:proofErr w:type="spellStart"/>
       <w:proofErr w:type="gramStart"/>
       <w:r>
+        <w:lastRenderedPageBreak/>
         <w:t>cod.Corso</w:t>
       </w:r>
       <w:proofErr w:type="spellEnd"/>
@@ -5345,12 +6363,14 @@
       <w:r>
         <w:t xml:space="preserve">, </w:t>
       </w:r>
+      <w:proofErr w:type="spellStart"/>
       <w:r>
         <w:rPr>
           <w:u w:val="double"/>
         </w:rPr>
         <w:t>codiceFiscale</w:t>
       </w:r>
+      <w:proofErr w:type="spellEnd"/>
       <w:r>
         <w:t>)</w:t>
       </w:r>
@@ -5414,12 +6434,14 @@
       <w:r>
         <w:t xml:space="preserve">tipo, </w:t>
       </w:r>
+      <w:proofErr w:type="spellStart"/>
       <w:r>
         <w:rPr>
           <w:u w:val="single"/>
         </w:rPr>
         <w:t>cod.AreaTematica</w:t>
       </w:r>
+      <w:proofErr w:type="spellEnd"/>
       <w:r>
         <w:t>)</w:t>
       </w:r>
@@ -5516,9 +6538,13 @@
       <w:proofErr w:type="spellEnd"/>
     </w:p>
     <w:p/>
-    <w:p/>
-    <w:p/>
     <w:sectPr>
+      <w:headerReference w:type="even" r:id="rId6"/>
+      <w:headerReference w:type="default" r:id="rId7"/>
+      <w:footerReference w:type="even" r:id="rId8"/>
+      <w:footerReference w:type="default" r:id="rId9"/>
+      <w:headerReference w:type="first" r:id="rId10"/>
+      <w:footerReference w:type="first" r:id="rId11"/>
       <w:pgSz w:w="11906" w:h="16838"/>
       <w:pgMar w:top="1417" w:right="1134" w:bottom="1134" w:left="1134" w:header="708" w:footer="708" w:gutter="0"/>
       <w:cols w:space="708"/>
@@ -5526,6 +6552,116 @@
     </w:sectPr>
   </w:body>
 </w:document>
+</file>
+
+<file path=word/endnotes.xml><?xml version="1.0" encoding="utf-8"?>
+<w:endnotes xmlns:wpc="http://schemas.microsoft.com/office/word/2010/wordprocessingCanvas" xmlns:cx="http://schemas.microsoft.com/office/drawing/2014/chartex" xmlns:cx1="http://schemas.microsoft.com/office/drawing/2015/9/8/chartex" xmlns:cx2="http://schemas.microsoft.com/office/drawing/2015/10/21/chartex" xmlns:cx3="http://schemas.microsoft.com/office/drawing/2016/5/9/chartex" xmlns:cx4="http://schemas.microsoft.com/office/drawing/2016/5/10/chartex" xmlns:cx5="http://schemas.microsoft.com/office/drawing/2016/5/11/chartex" xmlns:cx6="http://schemas.microsoft.com/office/drawing/2016/5/12/chartex" xmlns:cx7="http://schemas.microsoft.com/office/drawing/2016/5/13/chartex" xmlns:cx8="http://schemas.microsoft.com/office/drawing/2016/5/14/chartex" xmlns:mc="http://schemas.openxmlformats.org/markup-compatibility/2006" xmlns:aink="http://schemas.microsoft.com/office/drawing/2016/ink" xmlns:am3d="http://schemas.microsoft.com/office/drawing/2017/model3d" xmlns:o="urn:schemas-microsoft-com:office:office" xmlns:r="http://schemas.openxmlformats.org/officeDocument/2006/relationships" xmlns:m="http://schemas.openxmlformats.org/officeDocument/2006/math" xmlns:v="urn:schemas-microsoft-com:vml" xmlns:wp14="http://schemas.microsoft.com/office/word/2010/wordprocessingDrawing" xmlns:wp="http://schemas.openxmlformats.org/drawingml/2006/wordprocessingDrawing" xmlns:w10="urn:schemas-microsoft-com:office:word" xmlns:w="http://schemas.openxmlformats.org/wordprocessingml/2006/main" xmlns:w14="http://schemas.microsoft.com/office/word/2010/wordml" xmlns:w15="http://schemas.microsoft.com/office/word/2012/wordml" xmlns:w16cex="http://schemas.microsoft.com/office/word/2018/wordml/cex" xmlns:w16cid="http://schemas.microsoft.com/office/word/2016/wordml/cid" xmlns:w16="http://schemas.microsoft.com/office/word/2018/wordml" xmlns:w16sdtdh="http://schemas.microsoft.com/office/word/2020/wordml/sdtdatahash" xmlns:w16se="http://schemas.microsoft.com/office/word/2015/wordml/symex" xmlns:wpg="http://schemas.microsoft.com/office/word/2010/wordprocessingGroup" xmlns:wpi="http://schemas.microsoft.com/office/word/2010/wordprocessingInk" xmlns:wne="http://schemas.microsoft.com/office/word/2006/wordml" xmlns:wps="http://schemas.microsoft.com/office/word/2010/wordprocessingShape" mc:Ignorable="w14 w15 w16se w16cid w16 w16cex w16sdtdh wp14">
+  <w:endnote w:type="separator" w:id="-1">
+    <w:p>
+      <w:pPr>
+        <w:spacing w:after="0" w:line="240" w:lineRule="auto"/>
+      </w:pPr>
+      <w:r>
+        <w:separator/>
+      </w:r>
+    </w:p>
+  </w:endnote>
+  <w:endnote w:type="continuationSeparator" w:id="0">
+    <w:p>
+      <w:pPr>
+        <w:spacing w:after="0" w:line="240" w:lineRule="auto"/>
+      </w:pPr>
+      <w:r>
+        <w:continuationSeparator/>
+      </w:r>
+    </w:p>
+  </w:endnote>
+</w:endnotes>
+</file>
+
+<file path=word/footer1.xml><?xml version="1.0" encoding="utf-8"?>
+<w:ftr xmlns:wpc="http://schemas.microsoft.com/office/word/2010/wordprocessingCanvas" xmlns:cx="http://schemas.microsoft.com/office/drawing/2014/chartex" xmlns:cx1="http://schemas.microsoft.com/office/drawing/2015/9/8/chartex" xmlns:cx2="http://schemas.microsoft.com/office/drawing/2015/10/21/chartex" xmlns:cx3="http://schemas.microsoft.com/office/drawing/2016/5/9/chartex" xmlns:cx4="http://schemas.microsoft.com/office/drawing/2016/5/10/chartex" xmlns:cx5="http://schemas.microsoft.com/office/drawing/2016/5/11/chartex" xmlns:cx6="http://schemas.microsoft.com/office/drawing/2016/5/12/chartex" xmlns:cx7="http://schemas.microsoft.com/office/drawing/2016/5/13/chartex" xmlns:cx8="http://schemas.microsoft.com/office/drawing/2016/5/14/chartex" xmlns:mc="http://schemas.openxmlformats.org/markup-compatibility/2006" xmlns:aink="http://schemas.microsoft.com/office/drawing/2016/ink" xmlns:am3d="http://schemas.microsoft.com/office/drawing/2017/model3d" xmlns:o="urn:schemas-microsoft-com:office:office" xmlns:r="http://schemas.openxmlformats.org/officeDocument/2006/relationships" xmlns:m="http://schemas.openxmlformats.org/officeDocument/2006/math" xmlns:v="urn:schemas-microsoft-com:vml" xmlns:wp14="http://schemas.microsoft.com/office/word/2010/wordprocessingDrawing" xmlns:wp="http://schemas.openxmlformats.org/drawingml/2006/wordprocessingDrawing" xmlns:w10="urn:schemas-microsoft-com:office:word" xmlns:w="http://schemas.openxmlformats.org/wordprocessingml/2006/main" xmlns:w14="http://schemas.microsoft.com/office/word/2010/wordml" xmlns:w15="http://schemas.microsoft.com/office/word/2012/wordml" xmlns:w16cex="http://schemas.microsoft.com/office/word/2018/wordml/cex" xmlns:w16cid="http://schemas.microsoft.com/office/word/2016/wordml/cid" xmlns:w16="http://schemas.microsoft.com/office/word/2018/wordml" xmlns:w16sdtdh="http://schemas.microsoft.com/office/word/2020/wordml/sdtdatahash" xmlns:w16se="http://schemas.microsoft.com/office/word/2015/wordml/symex" xmlns:wpg="http://schemas.microsoft.com/office/word/2010/wordprocessingGroup" xmlns:wpi="http://schemas.microsoft.com/office/word/2010/wordprocessingInk" xmlns:wne="http://schemas.microsoft.com/office/word/2006/wordml" xmlns:wps="http://schemas.microsoft.com/office/word/2010/wordprocessingShape" mc:Ignorable="w14 w15 w16se w16cid w16 w16cex w16sdtdh wp14">
+  <w:p>
+    <w:pPr>
+      <w:pStyle w:val="Pidipagina"/>
+    </w:pPr>
+  </w:p>
+</w:ftr>
+</file>
+
+<file path=word/footer2.xml><?xml version="1.0" encoding="utf-8"?>
+<w:ftr xmlns:wpc="http://schemas.microsoft.com/office/word/2010/wordprocessingCanvas" xmlns:cx="http://schemas.microsoft.com/office/drawing/2014/chartex" xmlns:cx1="http://schemas.microsoft.com/office/drawing/2015/9/8/chartex" xmlns:cx2="http://schemas.microsoft.com/office/drawing/2015/10/21/chartex" xmlns:cx3="http://schemas.microsoft.com/office/drawing/2016/5/9/chartex" xmlns:cx4="http://schemas.microsoft.com/office/drawing/2016/5/10/chartex" xmlns:cx5="http://schemas.microsoft.com/office/drawing/2016/5/11/chartex" xmlns:cx6="http://schemas.microsoft.com/office/drawing/2016/5/12/chartex" xmlns:cx7="http://schemas.microsoft.com/office/drawing/2016/5/13/chartex" xmlns:cx8="http://schemas.microsoft.com/office/drawing/2016/5/14/chartex" xmlns:mc="http://schemas.openxmlformats.org/markup-compatibility/2006" xmlns:aink="http://schemas.microsoft.com/office/drawing/2016/ink" xmlns:am3d="http://schemas.microsoft.com/office/drawing/2017/model3d" xmlns:o="urn:schemas-microsoft-com:office:office" xmlns:r="http://schemas.openxmlformats.org/officeDocument/2006/relationships" xmlns:m="http://schemas.openxmlformats.org/officeDocument/2006/math" xmlns:v="urn:schemas-microsoft-com:vml" xmlns:wp14="http://schemas.microsoft.com/office/word/2010/wordprocessingDrawing" xmlns:wp="http://schemas.openxmlformats.org/drawingml/2006/wordprocessingDrawing" xmlns:w10="urn:schemas-microsoft-com:office:word" xmlns:w="http://schemas.openxmlformats.org/wordprocessingml/2006/main" xmlns:w14="http://schemas.microsoft.com/office/word/2010/wordml" xmlns:w15="http://schemas.microsoft.com/office/word/2012/wordml" xmlns:w16cex="http://schemas.microsoft.com/office/word/2018/wordml/cex" xmlns:w16cid="http://schemas.microsoft.com/office/word/2016/wordml/cid" xmlns:w16="http://schemas.microsoft.com/office/word/2018/wordml" xmlns:w16sdtdh="http://schemas.microsoft.com/office/word/2020/wordml/sdtdatahash" xmlns:w16se="http://schemas.microsoft.com/office/word/2015/wordml/symex" xmlns:wpg="http://schemas.microsoft.com/office/word/2010/wordprocessingGroup" xmlns:wpi="http://schemas.microsoft.com/office/word/2010/wordprocessingInk" xmlns:wne="http://schemas.microsoft.com/office/word/2006/wordml" xmlns:wps="http://schemas.microsoft.com/office/word/2010/wordprocessingShape" mc:Ignorable="w14 w15 w16se w16cid w16 w16cex w16sdtdh wp14">
+  <w:p>
+    <w:pPr>
+      <w:pStyle w:val="Pidipagina"/>
+    </w:pPr>
+  </w:p>
+</w:ftr>
+</file>
+
+<file path=word/footer3.xml><?xml version="1.0" encoding="utf-8"?>
+<w:ftr xmlns:wpc="http://schemas.microsoft.com/office/word/2010/wordprocessingCanvas" xmlns:cx="http://schemas.microsoft.com/office/drawing/2014/chartex" xmlns:cx1="http://schemas.microsoft.com/office/drawing/2015/9/8/chartex" xmlns:cx2="http://schemas.microsoft.com/office/drawing/2015/10/21/chartex" xmlns:cx3="http://schemas.microsoft.com/office/drawing/2016/5/9/chartex" xmlns:cx4="http://schemas.microsoft.com/office/drawing/2016/5/10/chartex" xmlns:cx5="http://schemas.microsoft.com/office/drawing/2016/5/11/chartex" xmlns:cx6="http://schemas.microsoft.com/office/drawing/2016/5/12/chartex" xmlns:cx7="http://schemas.microsoft.com/office/drawing/2016/5/13/chartex" xmlns:cx8="http://schemas.microsoft.com/office/drawing/2016/5/14/chartex" xmlns:mc="http://schemas.openxmlformats.org/markup-compatibility/2006" xmlns:aink="http://schemas.microsoft.com/office/drawing/2016/ink" xmlns:am3d="http://schemas.microsoft.com/office/drawing/2017/model3d" xmlns:o="urn:schemas-microsoft-com:office:office" xmlns:r="http://schemas.openxmlformats.org/officeDocument/2006/relationships" xmlns:m="http://schemas.openxmlformats.org/officeDocument/2006/math" xmlns:v="urn:schemas-microsoft-com:vml" xmlns:wp14="http://schemas.microsoft.com/office/word/2010/wordprocessingDrawing" xmlns:wp="http://schemas.openxmlformats.org/drawingml/2006/wordprocessingDrawing" xmlns:w10="urn:schemas-microsoft-com:office:word" xmlns:w="http://schemas.openxmlformats.org/wordprocessingml/2006/main" xmlns:w14="http://schemas.microsoft.com/office/word/2010/wordml" xmlns:w15="http://schemas.microsoft.com/office/word/2012/wordml" xmlns:w16cex="http://schemas.microsoft.com/office/word/2018/wordml/cex" xmlns:w16cid="http://schemas.microsoft.com/office/word/2016/wordml/cid" xmlns:w16="http://schemas.microsoft.com/office/word/2018/wordml" xmlns:w16sdtdh="http://schemas.microsoft.com/office/word/2020/wordml/sdtdatahash" xmlns:w16se="http://schemas.microsoft.com/office/word/2015/wordml/symex" xmlns:wpg="http://schemas.microsoft.com/office/word/2010/wordprocessingGroup" xmlns:wpi="http://schemas.microsoft.com/office/word/2010/wordprocessingInk" xmlns:wne="http://schemas.microsoft.com/office/word/2006/wordml" xmlns:wps="http://schemas.microsoft.com/office/word/2010/wordprocessingShape" mc:Ignorable="w14 w15 w16se w16cid w16 w16cex w16sdtdh wp14">
+  <w:p>
+    <w:pPr>
+      <w:pStyle w:val="Pidipagina"/>
+    </w:pPr>
+  </w:p>
+</w:ftr>
+</file>
+
+<file path=word/footnotes.xml><?xml version="1.0" encoding="utf-8"?>
+<w:footnotes xmlns:wpc="http://schemas.microsoft.com/office/word/2010/wordprocessingCanvas" xmlns:cx="http://schemas.microsoft.com/office/drawing/2014/chartex" xmlns:cx1="http://schemas.microsoft.com/office/drawing/2015/9/8/chartex" xmlns:cx2="http://schemas.microsoft.com/office/drawing/2015/10/21/chartex" xmlns:cx3="http://schemas.microsoft.com/office/drawing/2016/5/9/chartex" xmlns:cx4="http://schemas.microsoft.com/office/drawing/2016/5/10/chartex" xmlns:cx5="http://schemas.microsoft.com/office/drawing/2016/5/11/chartex" xmlns:cx6="http://schemas.microsoft.com/office/drawing/2016/5/12/chartex" xmlns:cx7="http://schemas.microsoft.com/office/drawing/2016/5/13/chartex" xmlns:cx8="http://schemas.microsoft.com/office/drawing/2016/5/14/chartex" xmlns:mc="http://schemas.openxmlformats.org/markup-compatibility/2006" xmlns:aink="http://schemas.microsoft.com/office/drawing/2016/ink" xmlns:am3d="http://schemas.microsoft.com/office/drawing/2017/model3d" xmlns:o="urn:schemas-microsoft-com:office:office" xmlns:r="http://schemas.openxmlformats.org/officeDocument/2006/relationships" xmlns:m="http://schemas.openxmlformats.org/officeDocument/2006/math" xmlns:v="urn:schemas-microsoft-com:vml" xmlns:wp14="http://schemas.microsoft.com/office/word/2010/wordprocessingDrawing" xmlns:wp="http://schemas.openxmlformats.org/drawingml/2006/wordprocessingDrawing" xmlns:w10="urn:schemas-microsoft-com:office:word" xmlns:w="http://schemas.openxmlformats.org/wordprocessingml/2006/main" xmlns:w14="http://schemas.microsoft.com/office/word/2010/wordml" xmlns:w15="http://schemas.microsoft.com/office/word/2012/wordml" xmlns:w16cex="http://schemas.microsoft.com/office/word/2018/wordml/cex" xmlns:w16cid="http://schemas.microsoft.com/office/word/2016/wordml/cid" xmlns:w16="http://schemas.microsoft.com/office/word/2018/wordml" xmlns:w16sdtdh="http://schemas.microsoft.com/office/word/2020/wordml/sdtdatahash" xmlns:w16se="http://schemas.microsoft.com/office/word/2015/wordml/symex" xmlns:wpg="http://schemas.microsoft.com/office/word/2010/wordprocessingGroup" xmlns:wpi="http://schemas.microsoft.com/office/word/2010/wordprocessingInk" xmlns:wne="http://schemas.microsoft.com/office/word/2006/wordml" xmlns:wps="http://schemas.microsoft.com/office/word/2010/wordprocessingShape" mc:Ignorable="w14 w15 w16se w16cid w16 w16cex w16sdtdh wp14">
+  <w:footnote w:type="separator" w:id="-1">
+    <w:p>
+      <w:pPr>
+        <w:spacing w:after="0" w:line="240" w:lineRule="auto"/>
+      </w:pPr>
+      <w:r>
+        <w:separator/>
+      </w:r>
+    </w:p>
+  </w:footnote>
+  <w:footnote w:type="continuationSeparator" w:id="0">
+    <w:p>
+      <w:pPr>
+        <w:spacing w:after="0" w:line="240" w:lineRule="auto"/>
+      </w:pPr>
+      <w:r>
+        <w:continuationSeparator/>
+      </w:r>
+    </w:p>
+  </w:footnote>
+</w:footnotes>
+</file>
+
+<file path=word/header1.xml><?xml version="1.0" encoding="utf-8"?>
+<w:hdr xmlns:wpc="http://schemas.microsoft.com/office/word/2010/wordprocessingCanvas" xmlns:cx="http://schemas.microsoft.com/office/drawing/2014/chartex" xmlns:cx1="http://schemas.microsoft.com/office/drawing/2015/9/8/chartex" xmlns:cx2="http://schemas.microsoft.com/office/drawing/2015/10/21/chartex" xmlns:cx3="http://schemas.microsoft.com/office/drawing/2016/5/9/chartex" xmlns:cx4="http://schemas.microsoft.com/office/drawing/2016/5/10/chartex" xmlns:cx5="http://schemas.microsoft.com/office/drawing/2016/5/11/chartex" xmlns:cx6="http://schemas.microsoft.com/office/drawing/2016/5/12/chartex" xmlns:cx7="http://schemas.microsoft.com/office/drawing/2016/5/13/chartex" xmlns:cx8="http://schemas.microsoft.com/office/drawing/2016/5/14/chartex" xmlns:mc="http://schemas.openxmlformats.org/markup-compatibility/2006" xmlns:aink="http://schemas.microsoft.com/office/drawing/2016/ink" xmlns:am3d="http://schemas.microsoft.com/office/drawing/2017/model3d" xmlns:o="urn:schemas-microsoft-com:office:office" xmlns:r="http://schemas.openxmlformats.org/officeDocument/2006/relationships" xmlns:m="http://schemas.openxmlformats.org/officeDocument/2006/math" xmlns:v="urn:schemas-microsoft-com:vml" xmlns:wp14="http://schemas.microsoft.com/office/word/2010/wordprocessingDrawing" xmlns:wp="http://schemas.openxmlformats.org/drawingml/2006/wordprocessingDrawing" xmlns:w10="urn:schemas-microsoft-com:office:word" xmlns:w="http://schemas.openxmlformats.org/wordprocessingml/2006/main" xmlns:w14="http://schemas.microsoft.com/office/word/2010/wordml" xmlns:w15="http://schemas.microsoft.com/office/word/2012/wordml" xmlns:w16cex="http://schemas.microsoft.com/office/word/2018/wordml/cex" xmlns:w16cid="http://schemas.microsoft.com/office/word/2016/wordml/cid" xmlns:w16="http://schemas.microsoft.com/office/word/2018/wordml" xmlns:w16sdtdh="http://schemas.microsoft.com/office/word/2020/wordml/sdtdatahash" xmlns:w16se="http://schemas.microsoft.com/office/word/2015/wordml/symex" xmlns:wpg="http://schemas.microsoft.com/office/word/2010/wordprocessingGroup" xmlns:wpi="http://schemas.microsoft.com/office/word/2010/wordprocessingInk" xmlns:wne="http://schemas.microsoft.com/office/word/2006/wordml" xmlns:wps="http://schemas.microsoft.com/office/word/2010/wordprocessingShape" mc:Ignorable="w14 w15 w16se w16cid w16 w16cex w16sdtdh wp14">
+  <w:p>
+    <w:pPr>
+      <w:pStyle w:val="Intestazione"/>
+    </w:pPr>
+  </w:p>
+</w:hdr>
+</file>
+
+<file path=word/header2.xml><?xml version="1.0" encoding="utf-8"?>
+<w:hdr xmlns:wpc="http://schemas.microsoft.com/office/word/2010/wordprocessingCanvas" xmlns:cx="http://schemas.microsoft.com/office/drawing/2014/chartex" xmlns:cx1="http://schemas.microsoft.com/office/drawing/2015/9/8/chartex" xmlns:cx2="http://schemas.microsoft.com/office/drawing/2015/10/21/chartex" xmlns:cx3="http://schemas.microsoft.com/office/drawing/2016/5/9/chartex" xmlns:cx4="http://schemas.microsoft.com/office/drawing/2016/5/10/chartex" xmlns:cx5="http://schemas.microsoft.com/office/drawing/2016/5/11/chartex" xmlns:cx6="http://schemas.microsoft.com/office/drawing/2016/5/12/chartex" xmlns:cx7="http://schemas.microsoft.com/office/drawing/2016/5/13/chartex" xmlns:cx8="http://schemas.microsoft.com/office/drawing/2016/5/14/chartex" xmlns:mc="http://schemas.openxmlformats.org/markup-compatibility/2006" xmlns:aink="http://schemas.microsoft.com/office/drawing/2016/ink" xmlns:am3d="http://schemas.microsoft.com/office/drawing/2017/model3d" xmlns:o="urn:schemas-microsoft-com:office:office" xmlns:r="http://schemas.openxmlformats.org/officeDocument/2006/relationships" xmlns:m="http://schemas.openxmlformats.org/officeDocument/2006/math" xmlns:v="urn:schemas-microsoft-com:vml" xmlns:wp14="http://schemas.microsoft.com/office/word/2010/wordprocessingDrawing" xmlns:wp="http://schemas.openxmlformats.org/drawingml/2006/wordprocessingDrawing" xmlns:w10="urn:schemas-microsoft-com:office:word" xmlns:w="http://schemas.openxmlformats.org/wordprocessingml/2006/main" xmlns:w14="http://schemas.microsoft.com/office/word/2010/wordml" xmlns:w15="http://schemas.microsoft.com/office/word/2012/wordml" xmlns:w16cex="http://schemas.microsoft.com/office/word/2018/wordml/cex" xmlns:w16cid="http://schemas.microsoft.com/office/word/2016/wordml/cid" xmlns:w16="http://schemas.microsoft.com/office/word/2018/wordml" xmlns:w16sdtdh="http://schemas.microsoft.com/office/word/2020/wordml/sdtdatahash" xmlns:w16se="http://schemas.microsoft.com/office/word/2015/wordml/symex" xmlns:wpg="http://schemas.microsoft.com/office/word/2010/wordprocessingGroup" xmlns:wpi="http://schemas.microsoft.com/office/word/2010/wordprocessingInk" xmlns:wne="http://schemas.microsoft.com/office/word/2006/wordml" xmlns:wps="http://schemas.microsoft.com/office/word/2010/wordprocessingShape" mc:Ignorable="w14 w15 w16se w16cid w16 w16cex w16sdtdh wp14">
+  <w:p>
+    <w:pPr>
+      <w:pStyle w:val="Intestazione"/>
+    </w:pPr>
+  </w:p>
+</w:hdr>
+</file>
+
+<file path=word/header3.xml><?xml version="1.0" encoding="utf-8"?>
+<w:hdr xmlns:wpc="http://schemas.microsoft.com/office/word/2010/wordprocessingCanvas" xmlns:cx="http://schemas.microsoft.com/office/drawing/2014/chartex" xmlns:cx1="http://schemas.microsoft.com/office/drawing/2015/9/8/chartex" xmlns:cx2="http://schemas.microsoft.com/office/drawing/2015/10/21/chartex" xmlns:cx3="http://schemas.microsoft.com/office/drawing/2016/5/9/chartex" xmlns:cx4="http://schemas.microsoft.com/office/drawing/2016/5/10/chartex" xmlns:cx5="http://schemas.microsoft.com/office/drawing/2016/5/11/chartex" xmlns:cx6="http://schemas.microsoft.com/office/drawing/2016/5/12/chartex" xmlns:cx7="http://schemas.microsoft.com/office/drawing/2016/5/13/chartex" xmlns:cx8="http://schemas.microsoft.com/office/drawing/2016/5/14/chartex" xmlns:mc="http://schemas.openxmlformats.org/markup-compatibility/2006" xmlns:aink="http://schemas.microsoft.com/office/drawing/2016/ink" xmlns:am3d="http://schemas.microsoft.com/office/drawing/2017/model3d" xmlns:o="urn:schemas-microsoft-com:office:office" xmlns:r="http://schemas.openxmlformats.org/officeDocument/2006/relationships" xmlns:m="http://schemas.openxmlformats.org/officeDocument/2006/math" xmlns:v="urn:schemas-microsoft-com:vml" xmlns:wp14="http://schemas.microsoft.com/office/word/2010/wordprocessingDrawing" xmlns:wp="http://schemas.openxmlformats.org/drawingml/2006/wordprocessingDrawing" xmlns:w10="urn:schemas-microsoft-com:office:word" xmlns:w="http://schemas.openxmlformats.org/wordprocessingml/2006/main" xmlns:w14="http://schemas.microsoft.com/office/word/2010/wordml" xmlns:w15="http://schemas.microsoft.com/office/word/2012/wordml" xmlns:w16cex="http://schemas.microsoft.com/office/word/2018/wordml/cex" xmlns:w16cid="http://schemas.microsoft.com/office/word/2016/wordml/cid" xmlns:w16="http://schemas.microsoft.com/office/word/2018/wordml" xmlns:w16sdtdh="http://schemas.microsoft.com/office/word/2020/wordml/sdtdatahash" xmlns:w16se="http://schemas.microsoft.com/office/word/2015/wordml/symex" xmlns:wpg="http://schemas.microsoft.com/office/word/2010/wordprocessingGroup" xmlns:wpi="http://schemas.microsoft.com/office/word/2010/wordprocessingInk" xmlns:wne="http://schemas.microsoft.com/office/word/2006/wordml" xmlns:wps="http://schemas.microsoft.com/office/word/2010/wordprocessingShape" mc:Ignorable="w14 w15 w16se w16cid w16 w16cex w16sdtdh wp14">
+  <w:p>
+    <w:pPr>
+      <w:pStyle w:val="Intestazione"/>
+    </w:pPr>
+  </w:p>
+</w:hdr>
 </file>
 
 <file path=word/styles.xml><?xml version="1.0" encoding="utf-8"?>
@@ -5930,6 +7066,7 @@
   <w:style w:type="character" w:default="1" w:styleId="Carpredefinitoparagrafo">
     <w:name w:val="Default Paragraph Font"/>
     <w:uiPriority w:val="1"/>
+    <w:semiHidden/>
     <w:unhideWhenUsed/>
   </w:style>
   <w:style w:type="table" w:default="1" w:styleId="Tabellanormale">
@@ -6189,6 +7326,50 @@
         <w:shd w:val="clear" w:color="auto" w:fill="D0DBF0" w:themeFill="accent1" w:themeFillTint="3F"/>
       </w:tcPr>
     </w:tblStylePr>
+  </w:style>
+  <w:style w:type="paragraph" w:styleId="Intestazione">
+    <w:name w:val="header"/>
+    <w:basedOn w:val="Normale"/>
+    <w:link w:val="IntestazioneCarattere"/>
+    <w:uiPriority w:val="99"/>
+    <w:unhideWhenUsed/>
+    <w:rsid w:val="003419D9"/>
+    <w:pPr>
+      <w:tabs>
+        <w:tab w:val="center" w:pos="4819"/>
+        <w:tab w:val="right" w:pos="9638"/>
+      </w:tabs>
+      <w:spacing w:after="0" w:line="240" w:lineRule="auto"/>
+    </w:pPr>
+  </w:style>
+  <w:style w:type="character" w:customStyle="1" w:styleId="IntestazioneCarattere">
+    <w:name w:val="Intestazione Carattere"/>
+    <w:basedOn w:val="Carpredefinitoparagrafo"/>
+    <w:link w:val="Intestazione"/>
+    <w:uiPriority w:val="99"/>
+    <w:rsid w:val="003419D9"/>
+  </w:style>
+  <w:style w:type="paragraph" w:styleId="Pidipagina">
+    <w:name w:val="footer"/>
+    <w:basedOn w:val="Normale"/>
+    <w:link w:val="PidipaginaCarattere"/>
+    <w:uiPriority w:val="99"/>
+    <w:unhideWhenUsed/>
+    <w:rsid w:val="003419D9"/>
+    <w:pPr>
+      <w:tabs>
+        <w:tab w:val="center" w:pos="4819"/>
+        <w:tab w:val="right" w:pos="9638"/>
+      </w:tabs>
+      <w:spacing w:after="0" w:line="240" w:lineRule="auto"/>
+    </w:pPr>
+  </w:style>
+  <w:style w:type="character" w:customStyle="1" w:styleId="PidipaginaCarattere">
+    <w:name w:val="Piè di pagina Carattere"/>
+    <w:basedOn w:val="Carpredefinitoparagrafo"/>
+    <w:link w:val="Pidipagina"/>
+    <w:uiPriority w:val="99"/>
+    <w:rsid w:val="003419D9"/>
   </w:style>
 </w:styles>
 </file>

</xml_diff>

<commit_message>
Versione pre Code with me
Speriamo non esplode
</commit_message>
<xml_diff>
--- a/SchemaLogico.docx
+++ b/SchemaLogico.docx
@@ -6384,6 +6384,197 @@
     </w:p>
     <w:p/>
     <w:p>
+      <w:proofErr w:type="gramStart"/>
+      <w:r>
+        <w:t>Coordina</w:t>
+      </w:r>
+      <w:r>
+        <w:t>(</w:t>
+      </w:r>
+      <w:proofErr w:type="spellStart"/>
+      <w:proofErr w:type="gramEnd"/>
+      <w:r>
+        <w:rPr>
+          <w:u w:val="double"/>
+        </w:rPr>
+        <w:t>cod.</w:t>
+      </w:r>
+      <w:r>
+        <w:rPr>
+          <w:u w:val="double"/>
+        </w:rPr>
+        <w:t>Corso</w:t>
+      </w:r>
+      <w:proofErr w:type="spellEnd"/>
+      <w:r>
+        <w:t xml:space="preserve">, </w:t>
+      </w:r>
+      <w:proofErr w:type="spellStart"/>
+      <w:r>
+        <w:rPr>
+          <w:u w:val="double"/>
+        </w:rPr>
+        <w:t>cod.</w:t>
+      </w:r>
+      <w:r>
+        <w:rPr>
+          <w:u w:val="double"/>
+        </w:rPr>
+        <w:t>Operatore</w:t>
+      </w:r>
+      <w:proofErr w:type="spellEnd"/>
+      <w:r>
+        <w:t>)</w:t>
+      </w:r>
+    </w:p>
+    <w:p>
+      <w:pPr>
+        <w:rPr>
+          <w:u w:val="double"/>
+        </w:rPr>
+      </w:pPr>
+      <w:proofErr w:type="spellStart"/>
+      <w:proofErr w:type="gramStart"/>
+      <w:r>
+        <w:rPr>
+          <w:u w:val="double"/>
+        </w:rPr>
+        <w:t>cod.</w:t>
+      </w:r>
+      <w:r>
+        <w:rPr>
+          <w:u w:val="double"/>
+        </w:rPr>
+        <w:t>Corso</w:t>
+      </w:r>
+      <w:proofErr w:type="spellEnd"/>
+      <w:proofErr w:type="gramEnd"/>
+      <w:r>
+        <w:rPr>
+          <w:u w:val="double"/>
+        </w:rPr>
+        <w:t xml:space="preserve">  </w:t>
+      </w:r>
+      <w:r>
+        <w:rPr>
+          <w:rFonts w:ascii="Segoe UI Symbol" w:hAnsi="Segoe UI Symbol" w:cs="Segoe UI Symbol"/>
+          <w:color w:val="FF0000"/>
+        </w:rPr>
+        <w:t>➞</w:t>
+      </w:r>
+      <w:r>
+        <w:rPr>
+          <w:rFonts w:ascii="Segoe UI Symbol" w:hAnsi="Segoe UI Symbol" w:cs="Segoe UI Symbol"/>
+          <w:color w:val="FF0000"/>
+        </w:rPr>
+        <w:t xml:space="preserve"> </w:t>
+      </w:r>
+      <w:r>
+        <w:rPr>
+          <w:u w:val="double"/>
+        </w:rPr>
+        <w:t xml:space="preserve"> </w:t>
+      </w:r>
+      <w:proofErr w:type="spellStart"/>
+      <w:r>
+        <w:rPr>
+          <w:color w:val="00B050"/>
+          <w:u w:val="double"/>
+        </w:rPr>
+        <w:t>Corso</w:t>
+      </w:r>
+      <w:r>
+        <w:rPr>
+          <w:u w:val="double"/>
+        </w:rPr>
+        <w:t>.</w:t>
+      </w:r>
+      <w:r>
+        <w:rPr>
+          <w:u w:val="double"/>
+        </w:rPr>
+        <w:t>cod.</w:t>
+      </w:r>
+      <w:r>
+        <w:rPr>
+          <w:u w:val="double"/>
+        </w:rPr>
+        <w:t>Corso</w:t>
+      </w:r>
+      <w:proofErr w:type="spellEnd"/>
+    </w:p>
+    <w:p>
+      <w:proofErr w:type="spellStart"/>
+      <w:r>
+        <w:rPr>
+          <w:u w:val="double"/>
+        </w:rPr>
+        <w:t>cod.</w:t>
+      </w:r>
+      <w:r>
+        <w:rPr>
+          <w:u w:val="double"/>
+        </w:rPr>
+        <w:t>Operatore</w:t>
+      </w:r>
+      <w:proofErr w:type="spellEnd"/>
+      <w:r>
+        <w:rPr>
+          <w:u w:val="double"/>
+        </w:rPr>
+        <w:t xml:space="preserve">  </w:t>
+      </w:r>
+      <w:r>
+        <w:rPr>
+          <w:rFonts w:ascii="Segoe UI Symbol" w:hAnsi="Segoe UI Symbol" w:cs="Segoe UI Symbol"/>
+          <w:color w:val="FF0000"/>
+        </w:rPr>
+        <w:t>➞</w:t>
+      </w:r>
+      <w:r>
+        <w:rPr>
+          <w:rFonts w:ascii="Segoe UI Symbol" w:hAnsi="Segoe UI Symbol" w:cs="Segoe UI Symbol"/>
+          <w:color w:val="FF0000"/>
+        </w:rPr>
+        <w:t xml:space="preserve"> </w:t>
+      </w:r>
+      <w:r>
+        <w:rPr>
+          <w:u w:val="double"/>
+        </w:rPr>
+        <w:t xml:space="preserve"> </w:t>
+      </w:r>
+      <w:proofErr w:type="spellStart"/>
+      <w:r>
+        <w:rPr>
+          <w:color w:val="00B050"/>
+          <w:u w:val="double"/>
+        </w:rPr>
+        <w:t>Operatore</w:t>
+      </w:r>
+      <w:r>
+        <w:rPr>
+          <w:u w:val="double"/>
+        </w:rPr>
+        <w:t>.</w:t>
+      </w:r>
+      <w:r>
+        <w:rPr>
+          <w:u w:val="double"/>
+        </w:rPr>
+        <w:t>cod.</w:t>
+      </w:r>
+      <w:r>
+        <w:rPr>
+          <w:u w:val="double"/>
+        </w:rPr>
+        <w:t>Operatore</w:t>
+      </w:r>
+      <w:proofErr w:type="spellEnd"/>
+    </w:p>
+    <w:p/>
+    <w:p/>
+    <w:p>
       <w:proofErr w:type="spellStart"/>
       <w:proofErr w:type="gramStart"/>
       <w:r>
@@ -6442,6 +6633,11 @@
       </w:r>
     </w:p>
     <w:p>
+      <w:pPr>
+        <w:rPr>
+          <w:u w:val="double"/>
+        </w:rPr>
+      </w:pPr>
       <w:proofErr w:type="spellStart"/>
       <w:proofErr w:type="gramStart"/>
       <w:r>
@@ -6500,6 +6696,7 @@
       </w:r>
       <w:proofErr w:type="spellEnd"/>
     </w:p>
+    <w:p/>
     <w:p/>
     <w:sectPr>
       <w:headerReference w:type="even" r:id="rId6"/>

</xml_diff>